<commit_message>
updated 401 ex02 cheat sheet
</commit_message>
<xml_diff>
--- a/MSiA 401/Exam 02/Exam02 Cheatsheet.docx
+++ b/MSiA 401/Exam 02/Exam02 Cheatsheet.docx
@@ -821,14 +821,7 @@
           <w:sz w:val="16"/>
           <w:szCs w:val="16"/>
         </w:rPr>
-        <w:t xml:space="preserve"> history, maturation, </w:t>
-      </w:r>
-      <w:r>
-        <w:rPr>
-          <w:sz w:val="16"/>
-          <w:szCs w:val="16"/>
-        </w:rPr>
-        <w:t>pre-measurement, placebo effect</w:t>
+        <w:t xml:space="preserve"> history, maturation, pre-measurement, placebo effect</w:t>
       </w:r>
     </w:p>
     <w:p>
@@ -1265,16 +1258,7 @@
           <w:sz w:val="16"/>
           <w:szCs w:val="16"/>
         </w:rPr>
-        <w:t xml:space="preserve">Static group </w:t>
-      </w:r>
-      <w:r>
-        <w:rPr>
-          <w:b/>
-          <w:bCs/>
-          <w:sz w:val="16"/>
-          <w:szCs w:val="16"/>
-        </w:rPr>
-        <w:t>comp</w:t>
+        <w:t>Static group comp</w:t>
       </w:r>
       <w:r>
         <w:rPr>
@@ -1727,14 +1711,14 @@
           <w:sz w:val="16"/>
           <w:szCs w:val="16"/>
         </w:rPr>
-        <w:t xml:space="preserve"> When the environment, the population samples, and/or the treatments are different copy those that will be encountered in the actual situation,</w:t>
-      </w:r>
-      <w:r>
-        <w:rPr>
-          <w:sz w:val="16"/>
-          <w:szCs w:val="16"/>
-        </w:rPr>
-        <w:t xml:space="preserve"> e.g., copy testing … forced attention</w:t>
+        <w:t xml:space="preserve"> </w:t>
+      </w:r>
+      <w:r>
+        <w:rPr>
+          <w:sz w:val="16"/>
+          <w:szCs w:val="16"/>
+        </w:rPr>
+        <w:t>All situational specifics (e.g. treatment conditions, time, location, lighting, noise, treatment administration, investigator, timing, scope and extent of measurement, etc.) of a study potentially limit generalizability.</w:t>
       </w:r>
     </w:p>
     <w:p>
@@ -4431,7 +4415,7 @@
           <w:szCs w:val="16"/>
         </w:rPr>
         <w:drawing>
-          <wp:inline distT="0" distB="0" distL="0" distR="0" wp14:anchorId="3782F233" wp14:editId="42E0B1C8">
+          <wp:inline distT="0" distB="0" distL="0" distR="0" wp14:anchorId="3782F233" wp14:editId="2F045CFF">
             <wp:extent cx="1888113" cy="1648926"/>
             <wp:effectExtent l="0" t="0" r="0" b="8890"/>
             <wp:docPr id="1" name="Picture 1"/>
@@ -4463,7 +4447,7 @@
                   <pic:spPr bwMode="auto">
                     <a:xfrm>
                       <a:off x="0" y="0"/>
-                      <a:ext cx="1914323" cy="1671815"/>
+                      <a:ext cx="1888113" cy="1648926"/>
                     </a:xfrm>
                     <a:prstGeom prst="rect">
                       <a:avLst/>
@@ -4857,59 +4841,2456 @@
         <w:spacing w:line="240" w:lineRule="auto"/>
         <w:rPr>
           <w:rFonts w:eastAsiaTheme="minorEastAsia"/>
-          <w:bCs/>
-          <w:sz w:val="16"/>
-          <w:szCs w:val="16"/>
-        </w:rPr>
-      </w:pPr>
-    </w:p>
-    <w:p>
-      <w:pPr>
-        <w:spacing w:line="240" w:lineRule="auto"/>
-        <w:rPr>
-          <w:rFonts w:eastAsiaTheme="minorEastAsia"/>
-          <w:b/>
-          <w:sz w:val="16"/>
-          <w:szCs w:val="16"/>
-        </w:rPr>
-      </w:pPr>
-    </w:p>
-    <w:p>
-      <w:pPr>
-        <w:spacing w:line="240" w:lineRule="auto"/>
-        <w:rPr>
-          <w:rFonts w:eastAsiaTheme="minorEastAsia"/>
-          <w:b/>
-          <w:sz w:val="16"/>
-          <w:szCs w:val="16"/>
-        </w:rPr>
-      </w:pPr>
-    </w:p>
-    <w:p>
-      <w:pPr>
-        <w:spacing w:line="240" w:lineRule="auto"/>
-        <w:rPr>
-          <w:rFonts w:eastAsiaTheme="minorEastAsia"/>
-          <w:b/>
-          <w:sz w:val="16"/>
-          <w:szCs w:val="16"/>
-        </w:rPr>
-      </w:pPr>
-    </w:p>
-    <w:p>
-      <w:pPr>
-        <w:spacing w:line="240" w:lineRule="auto"/>
-        <w:rPr>
-          <w:rFonts w:eastAsiaTheme="minorEastAsia"/>
-          <w:b/>
-          <w:sz w:val="16"/>
-          <w:szCs w:val="16"/>
-        </w:rPr>
-      </w:pPr>
-      <w:r>
-        <w:rPr>
-          <w:rFonts w:eastAsiaTheme="minorEastAsia"/>
-          <w:b/>
+          <w:b/>
+          <w:sz w:val="16"/>
+          <w:szCs w:val="16"/>
+        </w:rPr>
+      </w:pPr>
+      <m:oMathPara>
+        <m:oMath>
+          <m:r>
+            <m:rPr>
+              <m:sty m:val="bi"/>
+            </m:rPr>
+            <w:rPr>
+              <w:rFonts w:ascii="Cambria Math" w:eastAsiaTheme="minorEastAsia" w:hAnsi="Cambria Math"/>
+              <w:sz w:val="16"/>
+              <w:szCs w:val="16"/>
+            </w:rPr>
+            <m:t>MSE</m:t>
+          </m:r>
+          <m:d>
+            <m:dPr>
+              <m:ctrlPr>
+                <w:rPr>
+                  <w:rFonts w:ascii="Cambria Math" w:eastAsiaTheme="minorEastAsia" w:hAnsi="Cambria Math"/>
+                  <w:b/>
+                  <w:i/>
+                  <w:sz w:val="16"/>
+                  <w:szCs w:val="16"/>
+                </w:rPr>
+              </m:ctrlPr>
+            </m:dPr>
+            <m:e>
+              <m:acc>
+                <m:accPr>
+                  <m:ctrlPr>
+                    <w:rPr>
+                      <w:rFonts w:ascii="Cambria Math" w:eastAsiaTheme="minorEastAsia" w:hAnsi="Cambria Math"/>
+                      <w:b/>
+                      <w:i/>
+                      <w:sz w:val="16"/>
+                      <w:szCs w:val="16"/>
+                    </w:rPr>
+                  </m:ctrlPr>
+                </m:accPr>
+                <m:e>
+                  <m:r>
+                    <m:rPr>
+                      <m:sty m:val="bi"/>
+                    </m:rPr>
+                    <w:rPr>
+                      <w:rFonts w:ascii="Cambria Math" w:eastAsiaTheme="minorEastAsia" w:hAnsi="Cambria Math"/>
+                      <w:sz w:val="16"/>
+                      <w:szCs w:val="16"/>
+                    </w:rPr>
+                    <m:t>β</m:t>
+                  </m:r>
+                </m:e>
+              </m:acc>
+            </m:e>
+          </m:d>
+          <m:r>
+            <m:rPr>
+              <m:sty m:val="bi"/>
+            </m:rPr>
+            <w:rPr>
+              <w:rFonts w:ascii="Cambria Math" w:eastAsiaTheme="minorEastAsia" w:hAnsi="Cambria Math"/>
+              <w:sz w:val="16"/>
+              <w:szCs w:val="16"/>
+            </w:rPr>
+            <m:t>=</m:t>
+          </m:r>
+          <m:r>
+            <w:rPr>
+              <w:rFonts w:ascii="Cambria Math" w:eastAsiaTheme="minorEastAsia" w:hAnsi="Cambria Math"/>
+              <w:sz w:val="16"/>
+              <w:szCs w:val="16"/>
+            </w:rPr>
+            <m:t>variance+bia</m:t>
+          </m:r>
+          <m:sSup>
+            <m:sSupPr>
+              <m:ctrlPr>
+                <w:rPr>
+                  <w:rFonts w:ascii="Cambria Math" w:eastAsiaTheme="minorEastAsia" w:hAnsi="Cambria Math"/>
+                  <w:bCs/>
+                  <w:i/>
+                  <w:sz w:val="16"/>
+                  <w:szCs w:val="16"/>
+                </w:rPr>
+              </m:ctrlPr>
+            </m:sSupPr>
+            <m:e>
+              <m:r>
+                <w:rPr>
+                  <w:rFonts w:ascii="Cambria Math" w:eastAsiaTheme="minorEastAsia" w:hAnsi="Cambria Math"/>
+                  <w:sz w:val="16"/>
+                  <w:szCs w:val="16"/>
+                </w:rPr>
+                <m:t>s</m:t>
+              </m:r>
+            </m:e>
+            <m:sup>
+              <m:r>
+                <w:rPr>
+                  <w:rFonts w:ascii="Cambria Math" w:eastAsiaTheme="minorEastAsia" w:hAnsi="Cambria Math"/>
+                  <w:sz w:val="16"/>
+                  <w:szCs w:val="16"/>
+                </w:rPr>
+                <m:t>2</m:t>
+              </m:r>
+            </m:sup>
+          </m:sSup>
+          <m:r>
+            <m:rPr>
+              <m:sty m:val="bi"/>
+            </m:rPr>
+            <w:rPr>
+              <w:rFonts w:ascii="Cambria Math" w:eastAsiaTheme="minorEastAsia" w:hAnsi="Cambria Math"/>
+              <w:sz w:val="16"/>
+              <w:szCs w:val="16"/>
+            </w:rPr>
+            <m:t> </m:t>
+          </m:r>
+        </m:oMath>
+      </m:oMathPara>
+    </w:p>
+    <w:p>
+      <w:pPr>
+        <w:spacing w:line="240" w:lineRule="auto"/>
+        <w:rPr>
+          <w:rFonts w:eastAsiaTheme="minorEastAsia"/>
+          <w:bCs/>
+          <w:sz w:val="16"/>
+          <w:szCs w:val="16"/>
+        </w:rPr>
+      </w:pPr>
+      <w:r>
+        <w:rPr>
+          <w:rFonts w:eastAsiaTheme="minorEastAsia"/>
+          <w:bCs/>
+          <w:sz w:val="16"/>
+          <w:szCs w:val="16"/>
+        </w:rPr>
+        <w:t>The Gauss-Markov Theorem tells us that the OLS estimates are BLUE, and thus have the smallest MSE among unbiased estimates</w:t>
+      </w:r>
+    </w:p>
+    <w:p>
+      <w:pPr>
+        <w:spacing w:line="240" w:lineRule="auto"/>
+        <w:rPr>
+          <w:rFonts w:eastAsiaTheme="minorEastAsia"/>
+          <w:bCs/>
+          <w:sz w:val="16"/>
+          <w:szCs w:val="16"/>
+        </w:rPr>
+      </w:pPr>
+      <w:r>
+        <w:rPr>
+          <w:rFonts w:eastAsiaTheme="minorEastAsia"/>
+          <w:bCs/>
+          <w:sz w:val="16"/>
+          <w:szCs w:val="16"/>
+        </w:rPr>
+        <w:t>Shrinkage estimation introduces bias that reduces the variance to give an estimate with lower overall mean squared error</w:t>
+      </w:r>
+    </w:p>
+    <w:p>
+      <w:pPr>
+        <w:spacing w:line="240" w:lineRule="auto"/>
+        <w:rPr>
+          <w:rFonts w:eastAsiaTheme="minorEastAsia"/>
+          <w:b/>
+          <w:sz w:val="16"/>
+          <w:szCs w:val="16"/>
+          <w:u w:val="single"/>
+        </w:rPr>
+      </w:pPr>
+      <w:r>
+        <w:rPr>
+          <w:rFonts w:eastAsiaTheme="minorEastAsia"/>
+          <w:b/>
+          <w:sz w:val="16"/>
+          <w:szCs w:val="16"/>
+          <w:u w:val="single"/>
+        </w:rPr>
+        <w:t>Ridge Regression</w:t>
+      </w:r>
+    </w:p>
+    <w:p>
+      <w:pPr>
+        <w:spacing w:line="240" w:lineRule="auto"/>
+        <w:rPr>
+          <w:rFonts w:eastAsiaTheme="minorEastAsia"/>
+          <w:bCs/>
+          <w:sz w:val="16"/>
+          <w:szCs w:val="16"/>
+        </w:rPr>
+      </w:pPr>
+      <w:r>
+        <w:rPr>
+          <w:rFonts w:eastAsiaTheme="minorEastAsia"/>
+          <w:bCs/>
+          <w:sz w:val="16"/>
+          <w:szCs w:val="16"/>
+        </w:rPr>
+        <w:t xml:space="preserve">Ridge penalizes </w:t>
+      </w:r>
+      <m:oMath>
+        <m:sSub>
+          <m:sSubPr>
+            <m:ctrlPr>
+              <w:rPr>
+                <w:rFonts w:ascii="Cambria Math" w:eastAsiaTheme="minorEastAsia" w:hAnsi="Cambria Math"/>
+                <w:bCs/>
+                <w:i/>
+                <w:sz w:val="16"/>
+                <w:szCs w:val="16"/>
+              </w:rPr>
+            </m:ctrlPr>
+          </m:sSubPr>
+          <m:e>
+            <m:r>
+              <m:rPr>
+                <m:sty m:val="p"/>
+              </m:rPr>
+              <w:rPr>
+                <w:rFonts w:ascii="Cambria Math" w:eastAsiaTheme="minorEastAsia" w:hAnsi="Cambria Math"/>
+                <w:sz w:val="16"/>
+                <w:szCs w:val="16"/>
+              </w:rPr>
+              <m:t>Σ</m:t>
+            </m:r>
+            <m:ctrlPr>
+              <w:rPr>
+                <w:rFonts w:ascii="Cambria Math" w:eastAsiaTheme="minorEastAsia" w:hAnsi="Cambria Math"/>
+                <w:bCs/>
+                <w:sz w:val="16"/>
+                <w:szCs w:val="16"/>
+              </w:rPr>
+            </m:ctrlPr>
+          </m:e>
+          <m:sub>
+            <m:r>
+              <w:rPr>
+                <w:rFonts w:ascii="Cambria Math" w:eastAsiaTheme="minorEastAsia" w:hAnsi="Cambria Math"/>
+                <w:sz w:val="16"/>
+                <w:szCs w:val="16"/>
+              </w:rPr>
+              <m:t>j</m:t>
+            </m:r>
+          </m:sub>
+        </m:sSub>
+        <m:sSubSup>
+          <m:sSubSupPr>
+            <m:ctrlPr>
+              <w:rPr>
+                <w:rFonts w:ascii="Cambria Math" w:eastAsiaTheme="minorEastAsia" w:hAnsi="Cambria Math"/>
+                <w:bCs/>
+                <w:i/>
+                <w:sz w:val="16"/>
+                <w:szCs w:val="16"/>
+              </w:rPr>
+            </m:ctrlPr>
+          </m:sSubSupPr>
+          <m:e>
+            <m:r>
+              <w:rPr>
+                <w:rFonts w:ascii="Cambria Math" w:eastAsiaTheme="minorEastAsia" w:hAnsi="Cambria Math"/>
+                <w:sz w:val="16"/>
+                <w:szCs w:val="16"/>
+              </w:rPr>
+              <m:t>β</m:t>
+            </m:r>
+          </m:e>
+          <m:sub>
+            <m:r>
+              <w:rPr>
+                <w:rFonts w:ascii="Cambria Math" w:eastAsiaTheme="minorEastAsia" w:hAnsi="Cambria Math"/>
+                <w:sz w:val="16"/>
+                <w:szCs w:val="16"/>
+              </w:rPr>
+              <m:t>j</m:t>
+            </m:r>
+          </m:sub>
+          <m:sup>
+            <m:r>
+              <w:rPr>
+                <w:rFonts w:ascii="Cambria Math" w:eastAsiaTheme="minorEastAsia" w:hAnsi="Cambria Math"/>
+                <w:sz w:val="16"/>
+                <w:szCs w:val="16"/>
+              </w:rPr>
+              <m:t>2</m:t>
+            </m:r>
+          </m:sup>
+        </m:sSubSup>
+      </m:oMath>
+      <w:r>
+        <w:rPr>
+          <w:rFonts w:eastAsiaTheme="minorEastAsia"/>
+          <w:bCs/>
+          <w:sz w:val="16"/>
+          <w:szCs w:val="16"/>
+        </w:rPr>
+        <w:t xml:space="preserve"> the </w:t>
+      </w:r>
+      <w:r>
+        <w:rPr>
+          <w:rFonts w:eastAsiaTheme="minorEastAsia"/>
+          <w:b/>
+          <w:sz w:val="16"/>
+          <w:szCs w:val="16"/>
+        </w:rPr>
+        <w:t>squared Euclidean length</w:t>
+      </w:r>
+      <w:r>
+        <w:rPr>
+          <w:rFonts w:eastAsiaTheme="minorEastAsia"/>
+          <w:bCs/>
+          <w:sz w:val="16"/>
+          <w:szCs w:val="16"/>
+        </w:rPr>
+        <w:t xml:space="preserve"> of the slope vector</w:t>
+      </w:r>
+    </w:p>
+    <w:p>
+      <w:pPr>
+        <w:spacing w:line="240" w:lineRule="auto"/>
+        <w:rPr>
+          <w:rFonts w:eastAsiaTheme="minorEastAsia"/>
+          <w:b/>
+          <w:sz w:val="16"/>
+          <w:szCs w:val="16"/>
+          <w:u w:val="single"/>
+        </w:rPr>
+      </w:pPr>
+      <w:r>
+        <w:rPr>
+          <w:rFonts w:eastAsiaTheme="minorEastAsia"/>
+          <w:bCs/>
+          <w:noProof/>
+          <w:sz w:val="16"/>
+          <w:szCs w:val="16"/>
+        </w:rPr>
+        <w:drawing>
+          <wp:inline distT="0" distB="0" distL="0" distR="0" wp14:anchorId="6EC6D41F" wp14:editId="36795718">
+            <wp:extent cx="2100943" cy="593952"/>
+            <wp:effectExtent l="0" t="0" r="0" b="0"/>
+            <wp:docPr id="3" name="Picture 3"/>
+            <wp:cNvGraphicFramePr>
+              <a:graphicFrameLocks xmlns:a="http://schemas.openxmlformats.org/drawingml/2006/main" noChangeAspect="1"/>
+            </wp:cNvGraphicFramePr>
+            <a:graphic xmlns:a="http://schemas.openxmlformats.org/drawingml/2006/main">
+              <a:graphicData uri="http://schemas.openxmlformats.org/drawingml/2006/picture">
+                <pic:pic xmlns:pic="http://schemas.openxmlformats.org/drawingml/2006/picture">
+                  <pic:nvPicPr>
+                    <pic:cNvPr id="0" name="Picture 3"/>
+                    <pic:cNvPicPr>
+                      <a:picLocks noChangeAspect="1" noChangeArrowheads="1"/>
+                    </pic:cNvPicPr>
+                  </pic:nvPicPr>
+                  <pic:blipFill>
+                    <a:blip r:embed="rId6" cstate="print">
+                      <a:extLst>
+                        <a:ext uri="{28A0092B-C50C-407E-A947-70E740481C1C}">
+                          <a14:useLocalDpi xmlns:a14="http://schemas.microsoft.com/office/drawing/2010/main" val="0"/>
+                        </a:ext>
+                      </a:extLst>
+                    </a:blip>
+                    <a:srcRect/>
+                    <a:stretch>
+                      <a:fillRect/>
+                    </a:stretch>
+                  </pic:blipFill>
+                  <pic:spPr bwMode="auto">
+                    <a:xfrm>
+                      <a:off x="0" y="0"/>
+                      <a:ext cx="2160536" cy="610799"/>
+                    </a:xfrm>
+                    <a:prstGeom prst="rect">
+                      <a:avLst/>
+                    </a:prstGeom>
+                    <a:noFill/>
+                  </pic:spPr>
+                </pic:pic>
+              </a:graphicData>
+            </a:graphic>
+          </wp:inline>
+        </w:drawing>
+      </w:r>
+    </w:p>
+    <w:p>
+      <w:pPr>
+        <w:spacing w:line="240" w:lineRule="auto"/>
+        <w:rPr>
+          <w:rFonts w:ascii="Cambria Math" w:eastAsiaTheme="minorEastAsia" w:hAnsi="Cambria Math"/>
+          <w:bCs/>
+          <w:sz w:val="16"/>
+          <w:szCs w:val="16"/>
+        </w:rPr>
+      </w:pPr>
+      <w:bookmarkStart w:id="0" w:name="_Hlk118814502"/>
+      <m:oMath>
+        <m:r>
+          <w:rPr>
+            <w:rFonts w:ascii="Cambria Math" w:eastAsiaTheme="minorEastAsia" w:hAnsi="Cambria Math"/>
+            <w:sz w:val="16"/>
+            <w:szCs w:val="16"/>
+          </w:rPr>
+          <m:t>λ≥</m:t>
+        </m:r>
+        <m:r>
+          <w:rPr>
+            <w:rFonts w:ascii="Cambria Math" w:eastAsiaTheme="minorEastAsia" w:hAnsi="Cambria Math"/>
+            <w:sz w:val="16"/>
+            <w:szCs w:val="16"/>
+          </w:rPr>
+          <m:t>0</m:t>
+        </m:r>
+      </m:oMath>
+      <w:r>
+        <w:rPr>
+          <w:rFonts w:eastAsiaTheme="minorEastAsia"/>
+          <w:bCs/>
+          <w:sz w:val="16"/>
+          <w:szCs w:val="16"/>
+        </w:rPr>
+        <w:t xml:space="preserve"> </w:t>
+      </w:r>
+      <w:bookmarkEnd w:id="0"/>
+      <w:r>
+        <w:rPr>
+          <w:rFonts w:eastAsiaTheme="minorEastAsia"/>
+          <w:bCs/>
+          <w:sz w:val="16"/>
+          <w:szCs w:val="16"/>
+        </w:rPr>
+        <w:t xml:space="preserve">is a constant, which determines how much to penalize large regression coefficients. When </w:t>
+      </w:r>
+      <w:r>
+        <w:rPr>
+          <w:rFonts w:ascii="Cambria Math" w:eastAsiaTheme="minorEastAsia" w:hAnsi="Cambria Math"/>
+          <w:bCs/>
+          <w:i/>
+          <w:sz w:val="16"/>
+          <w:szCs w:val="16"/>
+        </w:rPr>
+        <w:t xml:space="preserve"> </w:t>
+      </w:r>
+      <m:oMath>
+        <m:r>
+          <w:rPr>
+            <w:rFonts w:ascii="Cambria Math" w:eastAsiaTheme="minorEastAsia" w:hAnsi="Cambria Math"/>
+            <w:sz w:val="16"/>
+            <w:szCs w:val="16"/>
+          </w:rPr>
+          <m:t>λ</m:t>
+        </m:r>
+        <m:r>
+          <w:rPr>
+            <w:rFonts w:ascii="Cambria Math" w:eastAsiaTheme="minorEastAsia" w:hAnsi="Cambria Math"/>
+            <w:sz w:val="16"/>
+            <w:szCs w:val="16"/>
+          </w:rPr>
+          <m:t>=</m:t>
+        </m:r>
+        <m:r>
+          <w:rPr>
+            <w:rFonts w:ascii="Cambria Math" w:eastAsiaTheme="minorEastAsia" w:hAnsi="Cambria Math"/>
+            <w:sz w:val="16"/>
+            <w:szCs w:val="16"/>
+          </w:rPr>
+          <m:t>0</m:t>
+        </m:r>
+      </m:oMath>
+      <w:r>
+        <w:rPr>
+          <w:rFonts w:ascii="Cambria Math" w:eastAsiaTheme="minorEastAsia" w:hAnsi="Cambria Math"/>
+          <w:bCs/>
+          <w:i/>
+          <w:sz w:val="16"/>
+          <w:szCs w:val="16"/>
+        </w:rPr>
+        <w:t xml:space="preserve"> </w:t>
+      </w:r>
+      <w:r>
+        <w:rPr>
+          <w:rFonts w:ascii="Cambria Math" w:eastAsiaTheme="minorEastAsia" w:hAnsi="Cambria Math"/>
+          <w:bCs/>
+          <w:iCs/>
+          <w:sz w:val="16"/>
+          <w:szCs w:val="16"/>
+        </w:rPr>
+        <w:t xml:space="preserve">we get OLS and then </w:t>
+      </w:r>
+      <m:oMath>
+        <m:r>
+          <w:rPr>
+            <w:rFonts w:ascii="Cambria Math" w:eastAsiaTheme="minorEastAsia" w:hAnsi="Cambria Math"/>
+            <w:sz w:val="16"/>
+            <w:szCs w:val="16"/>
+          </w:rPr>
+          <m:t>λ</m:t>
+        </m:r>
+      </m:oMath>
+      <w:r>
+        <w:rPr>
+          <w:rFonts w:ascii="Cambria Math" w:eastAsiaTheme="minorEastAsia" w:hAnsi="Cambria Math"/>
+          <w:bCs/>
+          <w:sz w:val="16"/>
+          <w:szCs w:val="16"/>
+        </w:rPr>
+        <w:t xml:space="preserve"> is big the penalty is great and the coeffects will be close to 0</w:t>
+      </w:r>
+    </w:p>
+    <w:p>
+      <w:pPr>
+        <w:spacing w:line="240" w:lineRule="auto"/>
+        <w:rPr>
+          <w:rFonts w:ascii="Cambria Math" w:eastAsiaTheme="minorEastAsia" w:hAnsi="Cambria Math"/>
+          <w:bCs/>
+          <w:iCs/>
+          <w:sz w:val="16"/>
+          <w:szCs w:val="16"/>
+        </w:rPr>
+      </w:pPr>
+      <w:r>
+        <w:rPr>
+          <w:rFonts w:ascii="Cambria Math" w:eastAsiaTheme="minorEastAsia" w:hAnsi="Cambria Math"/>
+          <w:b/>
+          <w:sz w:val="16"/>
+          <w:szCs w:val="16"/>
+        </w:rPr>
+        <w:t xml:space="preserve">Ridge existence theorem: </w:t>
+      </w:r>
+      <w:r>
+        <w:rPr>
+          <w:rFonts w:ascii="Cambria Math" w:eastAsiaTheme="minorEastAsia" w:hAnsi="Cambria Math"/>
+          <w:bCs/>
+          <w:sz w:val="16"/>
+          <w:szCs w:val="16"/>
+        </w:rPr>
+        <w:t xml:space="preserve">There exist values of </w:t>
+      </w:r>
+      <m:oMath>
+        <m:r>
+          <w:rPr>
+            <w:rFonts w:ascii="Cambria Math" w:eastAsiaTheme="minorEastAsia" w:hAnsi="Cambria Math"/>
+            <w:sz w:val="16"/>
+            <w:szCs w:val="16"/>
+          </w:rPr>
+          <m:t>λ</m:t>
+        </m:r>
+      </m:oMath>
+      <w:r>
+        <w:rPr>
+          <w:rFonts w:ascii="Cambria Math" w:eastAsiaTheme="minorEastAsia" w:hAnsi="Cambria Math"/>
+          <w:bCs/>
+          <w:sz w:val="16"/>
+          <w:szCs w:val="16"/>
+        </w:rPr>
+        <w:t xml:space="preserve"> so that </w:t>
+      </w:r>
+      <m:oMath>
+        <m:sSub>
+          <m:sSubPr>
+            <m:ctrlPr>
+              <w:rPr>
+                <w:rFonts w:ascii="Cambria Math" w:eastAsiaTheme="minorEastAsia" w:hAnsi="Cambria Math"/>
+                <w:bCs/>
+                <w:i/>
+                <w:iCs/>
+                <w:sz w:val="16"/>
+                <w:szCs w:val="16"/>
+              </w:rPr>
+            </m:ctrlPr>
+          </m:sSubPr>
+          <m:e>
+            <m:acc>
+              <m:accPr>
+                <m:ctrlPr>
+                  <w:rPr>
+                    <w:rFonts w:ascii="Cambria Math" w:eastAsiaTheme="minorEastAsia" w:hAnsi="Cambria Math"/>
+                    <w:bCs/>
+                    <w:i/>
+                    <w:sz w:val="16"/>
+                    <w:szCs w:val="16"/>
+                  </w:rPr>
+                </m:ctrlPr>
+              </m:accPr>
+              <m:e>
+                <m:r>
+                  <w:rPr>
+                    <w:rFonts w:ascii="Cambria Math" w:eastAsiaTheme="minorEastAsia" w:hAnsi="Cambria Math"/>
+                    <w:sz w:val="16"/>
+                    <w:szCs w:val="16"/>
+                  </w:rPr>
+                  <m:t>β</m:t>
+                </m:r>
+                <m:ctrlPr>
+                  <w:rPr>
+                    <w:rFonts w:ascii="Cambria Math" w:eastAsiaTheme="minorEastAsia" w:hAnsi="Cambria Math"/>
+                    <w:bCs/>
+                    <w:i/>
+                    <w:iCs/>
+                    <w:sz w:val="16"/>
+                    <w:szCs w:val="16"/>
+                  </w:rPr>
+                </m:ctrlPr>
+              </m:e>
+            </m:acc>
+          </m:e>
+          <m:sub>
+            <m:r>
+              <w:rPr>
+                <w:rFonts w:ascii="Cambria Math" w:eastAsiaTheme="minorEastAsia" w:hAnsi="Cambria Math"/>
+                <w:sz w:val="16"/>
+                <w:szCs w:val="16"/>
+              </w:rPr>
+              <m:t>λ</m:t>
+            </m:r>
+          </m:sub>
+        </m:sSub>
+      </m:oMath>
+      <w:r>
+        <w:rPr>
+          <w:rFonts w:ascii="Cambria Math" w:eastAsiaTheme="minorEastAsia" w:hAnsi="Cambria Math"/>
+          <w:bCs/>
+          <w:iCs/>
+          <w:sz w:val="16"/>
+          <w:szCs w:val="16"/>
+        </w:rPr>
+        <w:t xml:space="preserve"> </w:t>
+      </w:r>
+      <w:r>
+        <w:rPr>
+          <w:rFonts w:ascii="Cambria Math" w:eastAsiaTheme="minorEastAsia" w:hAnsi="Cambria Math"/>
+          <w:bCs/>
+          <w:iCs/>
+          <w:sz w:val="16"/>
+          <w:szCs w:val="16"/>
+        </w:rPr>
+        <w:t>has smaller mean squared error than OLS</w:t>
+      </w:r>
+    </w:p>
+    <w:p>
+      <w:pPr>
+        <w:spacing w:line="240" w:lineRule="auto"/>
+        <w:rPr>
+          <w:rFonts w:ascii="Cambria Math" w:eastAsiaTheme="minorEastAsia" w:hAnsi="Cambria Math"/>
+          <w:bCs/>
+          <w:iCs/>
+          <w:sz w:val="16"/>
+          <w:szCs w:val="16"/>
+        </w:rPr>
+      </w:pPr>
+      <w:r>
+        <w:rPr>
+          <w:rFonts w:ascii="Cambria Math" w:eastAsiaTheme="minorEastAsia" w:hAnsi="Cambria Math"/>
+          <w:bCs/>
+          <w:iCs/>
+          <w:sz w:val="16"/>
+          <w:szCs w:val="16"/>
+        </w:rPr>
+        <w:t>Simulations have shown that ridge regression produces </w:t>
+      </w:r>
+      <m:oMath>
+        <m:acc>
+          <m:accPr>
+            <m:ctrlPr>
+              <w:rPr>
+                <w:rFonts w:ascii="Cambria Math" w:eastAsiaTheme="minorEastAsia" w:hAnsi="Cambria Math"/>
+                <w:bCs/>
+                <w:i/>
+                <w:iCs/>
+                <w:sz w:val="16"/>
+                <w:szCs w:val="16"/>
+              </w:rPr>
+            </m:ctrlPr>
+          </m:accPr>
+          <m:e>
+            <m:r>
+              <w:rPr>
+                <w:rFonts w:ascii="Cambria Math" w:eastAsiaTheme="minorEastAsia" w:hAnsi="Cambria Math"/>
+                <w:sz w:val="16"/>
+                <w:szCs w:val="16"/>
+              </w:rPr>
+              <m:t>y</m:t>
+            </m:r>
+          </m:e>
+        </m:acc>
+      </m:oMath>
+      <w:r>
+        <w:rPr>
+          <w:rFonts w:ascii="Cambria Math" w:eastAsiaTheme="minorEastAsia" w:hAnsi="Cambria Math"/>
+          <w:bCs/>
+          <w:iCs/>
+          <w:sz w:val="16"/>
+          <w:szCs w:val="16"/>
+        </w:rPr>
+        <w:t xml:space="preserve"> values that are closer to the true values than PCR and stepwise regression</w:t>
+      </w:r>
+    </w:p>
+    <w:p>
+      <w:pPr>
+        <w:spacing w:line="240" w:lineRule="auto"/>
+        <w:rPr>
+          <w:rFonts w:ascii="Cambria Math" w:eastAsiaTheme="minorEastAsia" w:hAnsi="Cambria Math"/>
+          <w:bCs/>
+          <w:iCs/>
+          <w:sz w:val="16"/>
+          <w:szCs w:val="16"/>
+        </w:rPr>
+      </w:pPr>
+      <w:r>
+        <w:rPr>
+          <w:rFonts w:ascii="Cambria Math" w:eastAsiaTheme="minorEastAsia" w:hAnsi="Cambria Math"/>
+          <w:bCs/>
+          <w:iCs/>
+          <w:sz w:val="16"/>
+          <w:szCs w:val="16"/>
+        </w:rPr>
+        <w:t xml:space="preserve">Scaling of </w:t>
+      </w:r>
+      <w:r>
+        <w:rPr>
+          <w:rFonts w:ascii="Cambria Math" w:eastAsiaTheme="minorEastAsia" w:hAnsi="Cambria Math"/>
+          <w:bCs/>
+          <w:i/>
+          <w:sz w:val="16"/>
+          <w:szCs w:val="16"/>
+        </w:rPr>
+        <w:t xml:space="preserve">X </w:t>
+      </w:r>
+      <w:r>
+        <w:rPr>
+          <w:rFonts w:ascii="Cambria Math" w:eastAsiaTheme="minorEastAsia" w:hAnsi="Cambria Math"/>
+          <w:bCs/>
+          <w:iCs/>
+          <w:sz w:val="16"/>
+          <w:szCs w:val="16"/>
+        </w:rPr>
+        <w:t>variables: standardize when units are incommensurate (glmnet does this by default)</w:t>
+      </w:r>
+    </w:p>
+    <w:p>
+      <w:pPr>
+        <w:spacing w:line="240" w:lineRule="auto"/>
+        <w:rPr>
+          <w:rFonts w:ascii="Cambria Math" w:eastAsiaTheme="minorEastAsia" w:hAnsi="Cambria Math"/>
+          <w:bCs/>
+          <w:iCs/>
+          <w:sz w:val="16"/>
+          <w:szCs w:val="16"/>
+        </w:rPr>
+      </w:pPr>
+      <w:r>
+        <w:rPr>
+          <w:rFonts w:ascii="Cambria Math" w:eastAsiaTheme="minorEastAsia" w:hAnsi="Cambria Math"/>
+          <w:b/>
+          <w:iCs/>
+          <w:sz w:val="16"/>
+          <w:szCs w:val="16"/>
+        </w:rPr>
+        <w:t>Criticisms of ridge:</w:t>
+      </w:r>
+      <w:r>
+        <w:rPr>
+          <w:rFonts w:ascii="Cambria Math" w:eastAsiaTheme="minorEastAsia" w:hAnsi="Cambria Math"/>
+          <w:b/>
+          <w:iCs/>
+          <w:sz w:val="16"/>
+          <w:szCs w:val="16"/>
+        </w:rPr>
+        <w:t xml:space="preserve"> </w:t>
+      </w:r>
+    </w:p>
+    <w:p>
+      <w:pPr>
+        <w:spacing w:line="240" w:lineRule="auto"/>
+        <w:rPr>
+          <w:rFonts w:eastAsiaTheme="minorEastAsia"/>
+          <w:bCs/>
+          <w:sz w:val="16"/>
+          <w:szCs w:val="16"/>
+        </w:rPr>
+      </w:pPr>
+      <w:r>
+        <w:rPr>
+          <w:rFonts w:eastAsiaTheme="minorEastAsia"/>
+          <w:bCs/>
+          <w:iCs/>
+          <w:sz w:val="16"/>
+          <w:szCs w:val="16"/>
+        </w:rPr>
+        <w:t xml:space="preserve">- The optimal value of </w:t>
+      </w:r>
+      <m:oMath>
+        <m:r>
+          <w:rPr>
+            <w:rFonts w:ascii="Cambria Math" w:eastAsiaTheme="minorEastAsia" w:hAnsi="Cambria Math"/>
+            <w:sz w:val="16"/>
+            <w:szCs w:val="16"/>
+          </w:rPr>
+          <m:t>λ</m:t>
+        </m:r>
+      </m:oMath>
+      <w:r>
+        <w:rPr>
+          <w:rFonts w:eastAsiaTheme="minorEastAsia"/>
+          <w:bCs/>
+          <w:sz w:val="16"/>
+          <w:szCs w:val="16"/>
+        </w:rPr>
+        <w:t xml:space="preserve"> depends on </w:t>
+      </w:r>
+      <m:oMath>
+        <m:r>
+          <w:rPr>
+            <w:rFonts w:ascii="Cambria Math" w:eastAsiaTheme="minorEastAsia" w:hAnsi="Cambria Math"/>
+            <w:sz w:val="16"/>
+            <w:szCs w:val="16"/>
+          </w:rPr>
+          <m:t>β</m:t>
+        </m:r>
+      </m:oMath>
+      <w:r>
+        <w:rPr>
+          <w:rFonts w:eastAsiaTheme="minorEastAsia"/>
+          <w:bCs/>
+          <w:sz w:val="16"/>
+          <w:szCs w:val="16"/>
+        </w:rPr>
+        <w:t xml:space="preserve"> and </w:t>
+      </w:r>
+      <m:oMath>
+        <m:sSup>
+          <m:sSupPr>
+            <m:ctrlPr>
+              <w:rPr>
+                <w:rFonts w:ascii="Cambria Math" w:eastAsiaTheme="minorEastAsia" w:hAnsi="Cambria Math"/>
+                <w:bCs/>
+                <w:i/>
+                <w:sz w:val="16"/>
+                <w:szCs w:val="16"/>
+              </w:rPr>
+            </m:ctrlPr>
+          </m:sSupPr>
+          <m:e>
+            <m:r>
+              <w:rPr>
+                <w:rFonts w:ascii="Cambria Math" w:eastAsiaTheme="minorEastAsia" w:hAnsi="Cambria Math"/>
+                <w:sz w:val="16"/>
+                <w:szCs w:val="16"/>
+              </w:rPr>
+              <m:t>σ</m:t>
+            </m:r>
+          </m:e>
+          <m:sup>
+            <m:r>
+              <w:rPr>
+                <w:rFonts w:ascii="Cambria Math" w:eastAsiaTheme="minorEastAsia" w:hAnsi="Cambria Math"/>
+                <w:sz w:val="16"/>
+                <w:szCs w:val="16"/>
+              </w:rPr>
+              <m:t>2</m:t>
+            </m:r>
+          </m:sup>
+        </m:sSup>
+      </m:oMath>
+      <w:r>
+        <w:rPr>
+          <w:rFonts w:eastAsiaTheme="minorEastAsia"/>
+          <w:bCs/>
+          <w:sz w:val="16"/>
+          <w:szCs w:val="16"/>
+        </w:rPr>
+        <w:t xml:space="preserve"> (error variance), which are being estimated by the regression</w:t>
+      </w:r>
+    </w:p>
+    <w:p>
+      <w:pPr>
+        <w:spacing w:line="240" w:lineRule="auto"/>
+        <w:rPr>
+          <w:rFonts w:eastAsiaTheme="minorEastAsia"/>
+          <w:bCs/>
+          <w:sz w:val="16"/>
+          <w:szCs w:val="16"/>
+        </w:rPr>
+      </w:pPr>
+      <w:r>
+        <w:rPr>
+          <w:rFonts w:eastAsiaTheme="minorEastAsia"/>
+          <w:bCs/>
+          <w:sz w:val="16"/>
+          <w:szCs w:val="16"/>
+        </w:rPr>
+        <w:t>- Lack of theoretical justification for particular penalty term. Why unweighted sum of squares?</w:t>
+      </w:r>
+    </w:p>
+    <w:p>
+      <w:pPr>
+        <w:spacing w:line="240" w:lineRule="auto"/>
+        <w:rPr>
+          <w:rFonts w:eastAsiaTheme="minorEastAsia"/>
+          <w:b/>
+          <w:sz w:val="16"/>
+          <w:szCs w:val="16"/>
+          <w:u w:val="single"/>
+        </w:rPr>
+      </w:pPr>
+      <w:r>
+        <w:rPr>
+          <w:rFonts w:eastAsiaTheme="minorEastAsia"/>
+          <w:b/>
+          <w:sz w:val="16"/>
+          <w:szCs w:val="16"/>
+          <w:u w:val="single"/>
+        </w:rPr>
+        <w:t>Lasso Regression</w:t>
+      </w:r>
+    </w:p>
+    <w:p>
+      <w:pPr>
+        <w:spacing w:line="240" w:lineRule="auto"/>
+        <w:rPr>
+          <w:rFonts w:eastAsiaTheme="minorEastAsia"/>
+          <w:bCs/>
+          <w:sz w:val="16"/>
+          <w:szCs w:val="16"/>
+        </w:rPr>
+      </w:pPr>
+      <w:r>
+        <w:rPr>
+          <w:rFonts w:eastAsiaTheme="minorEastAsia"/>
+          <w:bCs/>
+          <w:sz w:val="16"/>
+          <w:szCs w:val="16"/>
+        </w:rPr>
+        <w:t>Lasso</w:t>
+      </w:r>
+      <w:r>
+        <w:rPr>
+          <w:rFonts w:eastAsiaTheme="minorEastAsia"/>
+          <w:bCs/>
+          <w:sz w:val="16"/>
+          <w:szCs w:val="16"/>
+        </w:rPr>
+        <w:t xml:space="preserve"> penalizes </w:t>
+      </w:r>
+      <m:oMath>
+        <m:sSub>
+          <m:sSubPr>
+            <m:ctrlPr>
+              <w:rPr>
+                <w:rFonts w:ascii="Cambria Math" w:eastAsiaTheme="minorEastAsia" w:hAnsi="Cambria Math"/>
+                <w:bCs/>
+                <w:i/>
+                <w:sz w:val="16"/>
+                <w:szCs w:val="16"/>
+              </w:rPr>
+            </m:ctrlPr>
+          </m:sSubPr>
+          <m:e>
+            <m:r>
+              <m:rPr>
+                <m:sty m:val="p"/>
+              </m:rPr>
+              <w:rPr>
+                <w:rFonts w:ascii="Cambria Math" w:eastAsiaTheme="minorEastAsia" w:hAnsi="Cambria Math"/>
+                <w:sz w:val="16"/>
+                <w:szCs w:val="16"/>
+              </w:rPr>
+              <m:t>Σ</m:t>
+            </m:r>
+            <m:ctrlPr>
+              <w:rPr>
+                <w:rFonts w:ascii="Cambria Math" w:eastAsiaTheme="minorEastAsia" w:hAnsi="Cambria Math"/>
+                <w:bCs/>
+                <w:sz w:val="16"/>
+                <w:szCs w:val="16"/>
+              </w:rPr>
+            </m:ctrlPr>
+          </m:e>
+          <m:sub>
+            <m:r>
+              <w:rPr>
+                <w:rFonts w:ascii="Cambria Math" w:eastAsiaTheme="minorEastAsia" w:hAnsi="Cambria Math"/>
+                <w:sz w:val="16"/>
+                <w:szCs w:val="16"/>
+              </w:rPr>
+              <m:t>j</m:t>
+            </m:r>
+          </m:sub>
+        </m:sSub>
+        <m:r>
+          <w:rPr>
+            <w:rFonts w:ascii="Cambria Math" w:eastAsiaTheme="minorEastAsia" w:hAnsi="Cambria Math"/>
+            <w:sz w:val="16"/>
+            <w:szCs w:val="16"/>
+          </w:rPr>
+          <m:t>|</m:t>
+        </m:r>
+        <m:sSub>
+          <m:sSubPr>
+            <m:ctrlPr>
+              <w:rPr>
+                <w:rFonts w:ascii="Cambria Math" w:eastAsiaTheme="minorEastAsia" w:hAnsi="Cambria Math"/>
+                <w:bCs/>
+                <w:i/>
+                <w:sz w:val="16"/>
+                <w:szCs w:val="16"/>
+              </w:rPr>
+            </m:ctrlPr>
+          </m:sSubPr>
+          <m:e>
+            <m:r>
+              <w:rPr>
+                <w:rFonts w:ascii="Cambria Math" w:eastAsiaTheme="minorEastAsia" w:hAnsi="Cambria Math"/>
+                <w:sz w:val="16"/>
+                <w:szCs w:val="16"/>
+              </w:rPr>
+              <m:t>β</m:t>
+            </m:r>
+          </m:e>
+          <m:sub>
+            <m:r>
+              <w:rPr>
+                <w:rFonts w:ascii="Cambria Math" w:eastAsiaTheme="minorEastAsia" w:hAnsi="Cambria Math"/>
+                <w:sz w:val="16"/>
+                <w:szCs w:val="16"/>
+              </w:rPr>
+              <m:t>j</m:t>
+            </m:r>
+          </m:sub>
+        </m:sSub>
+        <m:r>
+          <w:rPr>
+            <w:rFonts w:ascii="Cambria Math" w:eastAsiaTheme="minorEastAsia" w:hAnsi="Cambria Math"/>
+            <w:sz w:val="16"/>
+            <w:szCs w:val="16"/>
+          </w:rPr>
+          <m:t>|</m:t>
+        </m:r>
+      </m:oMath>
+      <w:r>
+        <w:rPr>
+          <w:rFonts w:eastAsiaTheme="minorEastAsia"/>
+          <w:bCs/>
+          <w:sz w:val="16"/>
+          <w:szCs w:val="16"/>
+        </w:rPr>
+        <w:t xml:space="preserve"> the </w:t>
+      </w:r>
+      <w:r>
+        <w:rPr>
+          <w:rFonts w:eastAsiaTheme="minorEastAsia"/>
+          <w:b/>
+          <w:sz w:val="16"/>
+          <w:szCs w:val="16"/>
+        </w:rPr>
+        <w:t>taxi-cab length</w:t>
+      </w:r>
+      <w:r>
+        <w:rPr>
+          <w:rFonts w:eastAsiaTheme="minorEastAsia"/>
+          <w:bCs/>
+          <w:sz w:val="16"/>
+          <w:szCs w:val="16"/>
+        </w:rPr>
+        <w:t xml:space="preserve"> of the slope vector</w:t>
+      </w:r>
+    </w:p>
+    <w:p>
+      <w:pPr>
+        <w:spacing w:line="240" w:lineRule="auto"/>
+        <w:rPr>
+          <w:rFonts w:eastAsiaTheme="minorEastAsia"/>
+          <w:bCs/>
+          <w:sz w:val="16"/>
+          <w:szCs w:val="16"/>
+        </w:rPr>
+      </w:pPr>
+      <w:r>
+        <w:rPr>
+          <w:rFonts w:eastAsiaTheme="minorEastAsia"/>
+          <w:bCs/>
+          <w:noProof/>
+          <w:sz w:val="16"/>
+          <w:szCs w:val="16"/>
+        </w:rPr>
+        <w:drawing>
+          <wp:inline distT="0" distB="0" distL="0" distR="0" wp14:anchorId="44D20C35" wp14:editId="256DC3CF">
+            <wp:extent cx="2013857" cy="383710"/>
+            <wp:effectExtent l="0" t="0" r="5715" b="0"/>
+            <wp:docPr id="5" name="Picture 5"/>
+            <wp:cNvGraphicFramePr>
+              <a:graphicFrameLocks xmlns:a="http://schemas.openxmlformats.org/drawingml/2006/main" noChangeAspect="1"/>
+            </wp:cNvGraphicFramePr>
+            <a:graphic xmlns:a="http://schemas.openxmlformats.org/drawingml/2006/main">
+              <a:graphicData uri="http://schemas.openxmlformats.org/drawingml/2006/picture">
+                <pic:pic xmlns:pic="http://schemas.openxmlformats.org/drawingml/2006/picture">
+                  <pic:nvPicPr>
+                    <pic:cNvPr id="0" name="Picture 4"/>
+                    <pic:cNvPicPr>
+                      <a:picLocks noChangeAspect="1" noChangeArrowheads="1"/>
+                    </pic:cNvPicPr>
+                  </pic:nvPicPr>
+                  <pic:blipFill>
+                    <a:blip r:embed="rId7" cstate="print">
+                      <a:extLst>
+                        <a:ext uri="{28A0092B-C50C-407E-A947-70E740481C1C}">
+                          <a14:useLocalDpi xmlns:a14="http://schemas.microsoft.com/office/drawing/2010/main" val="0"/>
+                        </a:ext>
+                      </a:extLst>
+                    </a:blip>
+                    <a:srcRect/>
+                    <a:stretch>
+                      <a:fillRect/>
+                    </a:stretch>
+                  </pic:blipFill>
+                  <pic:spPr bwMode="auto">
+                    <a:xfrm>
+                      <a:off x="0" y="0"/>
+                      <a:ext cx="2221727" cy="423317"/>
+                    </a:xfrm>
+                    <a:prstGeom prst="rect">
+                      <a:avLst/>
+                    </a:prstGeom>
+                    <a:noFill/>
+                  </pic:spPr>
+                </pic:pic>
+              </a:graphicData>
+            </a:graphic>
+          </wp:inline>
+        </w:drawing>
+      </w:r>
+    </w:p>
+    <w:p>
+      <w:pPr>
+        <w:spacing w:line="240" w:lineRule="auto"/>
+        <w:rPr>
+          <w:rFonts w:eastAsiaTheme="minorEastAsia"/>
+          <w:bCs/>
+          <w:sz w:val="16"/>
+          <w:szCs w:val="16"/>
+        </w:rPr>
+      </w:pPr>
+      <w:r>
+        <w:rPr>
+          <w:rFonts w:eastAsiaTheme="minorEastAsia"/>
+          <w:bCs/>
+          <w:sz w:val="16"/>
+          <w:szCs w:val="16"/>
+        </w:rPr>
+        <w:t xml:space="preserve">We can think of the methods as having different constraints: </w:t>
+      </w:r>
+    </w:p>
+    <w:p>
+      <w:pPr>
+        <w:spacing w:line="240" w:lineRule="auto"/>
+        <w:rPr>
+          <w:rFonts w:eastAsiaTheme="minorEastAsia"/>
+          <w:bCs/>
+          <w:sz w:val="16"/>
+          <w:szCs w:val="16"/>
+        </w:rPr>
+      </w:pPr>
+      <w:r>
+        <w:rPr>
+          <w:rFonts w:eastAsiaTheme="minorEastAsia"/>
+          <w:bCs/>
+          <w:sz w:val="16"/>
+          <w:szCs w:val="16"/>
+        </w:rPr>
+        <w:t xml:space="preserve">- Subset selection: </w:t>
+      </w:r>
+      <m:oMath>
+        <m:func>
+          <m:funcPr>
+            <m:ctrlPr>
+              <w:rPr>
+                <w:rFonts w:ascii="Cambria Math" w:eastAsiaTheme="minorEastAsia" w:hAnsi="Cambria Math"/>
+                <w:bCs/>
+                <w:i/>
+                <w:sz w:val="16"/>
+                <w:szCs w:val="16"/>
+              </w:rPr>
+            </m:ctrlPr>
+          </m:funcPr>
+          <m:fName>
+            <m:limLow>
+              <m:limLowPr>
+                <m:ctrlPr>
+                  <w:rPr>
+                    <w:rFonts w:ascii="Cambria Math" w:eastAsiaTheme="minorEastAsia" w:hAnsi="Cambria Math"/>
+                    <w:bCs/>
+                    <w:i/>
+                    <w:sz w:val="16"/>
+                    <w:szCs w:val="16"/>
+                  </w:rPr>
+                </m:ctrlPr>
+              </m:limLowPr>
+              <m:e>
+                <m:r>
+                  <m:rPr>
+                    <m:sty m:val="p"/>
+                  </m:rPr>
+                  <w:rPr>
+                    <w:rFonts w:ascii="Cambria Math" w:eastAsiaTheme="minorEastAsia" w:hAnsi="Cambria Math"/>
+                    <w:sz w:val="16"/>
+                    <w:szCs w:val="16"/>
+                  </w:rPr>
+                  <m:t>min</m:t>
+                </m:r>
+                <m:ctrlPr>
+                  <w:rPr>
+                    <w:rFonts w:ascii="Cambria Math" w:eastAsiaTheme="minorEastAsia" w:hAnsi="Cambria Math"/>
+                    <w:bCs/>
+                    <w:sz w:val="16"/>
+                    <w:szCs w:val="16"/>
+                  </w:rPr>
+                </m:ctrlPr>
+              </m:e>
+              <m:lim>
+                <m:r>
+                  <w:rPr>
+                    <w:rFonts w:ascii="Cambria Math" w:eastAsiaTheme="minorEastAsia" w:hAnsi="Cambria Math"/>
+                    <w:sz w:val="16"/>
+                    <w:szCs w:val="16"/>
+                  </w:rPr>
+                  <m:t>β</m:t>
+                </m:r>
+                <m:ctrlPr>
+                  <w:rPr>
+                    <w:rFonts w:ascii="Cambria Math" w:eastAsiaTheme="minorEastAsia" w:hAnsi="Cambria Math"/>
+                    <w:bCs/>
+                    <w:sz w:val="16"/>
+                    <w:szCs w:val="16"/>
+                  </w:rPr>
+                </m:ctrlPr>
+              </m:lim>
+            </m:limLow>
+          </m:fName>
+          <m:e>
+            <m:r>
+              <w:rPr>
+                <w:rFonts w:ascii="Cambria Math" w:eastAsiaTheme="minorEastAsia" w:hAnsi="Cambria Math"/>
+                <w:sz w:val="16"/>
+                <w:szCs w:val="16"/>
+              </w:rPr>
+              <m:t>(SSE)</m:t>
+            </m:r>
+          </m:e>
+        </m:func>
+        <m:r>
+          <m:rPr>
+            <m:sty m:val="p"/>
+          </m:rPr>
+          <w:rPr>
+            <w:rFonts w:ascii="Cambria Math" w:eastAsiaTheme="minorEastAsia" w:hAnsi="Cambria Math"/>
+            <w:sz w:val="16"/>
+            <w:szCs w:val="16"/>
+          </w:rPr>
+          <m:t xml:space="preserve">subject to </m:t>
+        </m:r>
+        <m:sSub>
+          <m:sSubPr>
+            <m:ctrlPr>
+              <w:rPr>
+                <w:rFonts w:ascii="Cambria Math" w:eastAsiaTheme="minorEastAsia" w:hAnsi="Cambria Math"/>
+                <w:bCs/>
+                <w:i/>
+                <w:sz w:val="16"/>
+                <w:szCs w:val="16"/>
+              </w:rPr>
+            </m:ctrlPr>
+          </m:sSubPr>
+          <m:e>
+            <m:r>
+              <m:rPr>
+                <m:sty m:val="p"/>
+              </m:rPr>
+              <w:rPr>
+                <w:rFonts w:ascii="Cambria Math" w:eastAsiaTheme="minorEastAsia" w:hAnsi="Cambria Math"/>
+                <w:sz w:val="16"/>
+                <w:szCs w:val="16"/>
+              </w:rPr>
+              <m:t>Σ</m:t>
+            </m:r>
+            <m:ctrlPr>
+              <w:rPr>
+                <w:rFonts w:ascii="Cambria Math" w:eastAsiaTheme="minorEastAsia" w:hAnsi="Cambria Math"/>
+                <w:bCs/>
+                <w:iCs/>
+                <w:sz w:val="16"/>
+                <w:szCs w:val="16"/>
+              </w:rPr>
+            </m:ctrlPr>
+          </m:e>
+          <m:sub>
+            <m:r>
+              <w:rPr>
+                <w:rFonts w:ascii="Cambria Math" w:eastAsiaTheme="minorEastAsia" w:hAnsi="Cambria Math"/>
+                <w:sz w:val="16"/>
+                <w:szCs w:val="16"/>
+              </w:rPr>
+              <m:t>j</m:t>
+            </m:r>
+          </m:sub>
+        </m:sSub>
+        <m:r>
+          <m:rPr>
+            <m:sty m:val="bi"/>
+          </m:rPr>
+          <w:rPr>
+            <w:rFonts w:ascii="Cambria Math" w:eastAsiaTheme="minorEastAsia" w:hAnsi="Cambria Math"/>
+            <w:sz w:val="16"/>
+            <w:szCs w:val="16"/>
+          </w:rPr>
+          <m:t>1</m:t>
+        </m:r>
+        <m:d>
+          <m:dPr>
+            <m:ctrlPr>
+              <w:rPr>
+                <w:rFonts w:ascii="Cambria Math" w:eastAsiaTheme="minorEastAsia" w:hAnsi="Cambria Math"/>
+                <w:bCs/>
+                <w:i/>
+                <w:sz w:val="16"/>
+                <w:szCs w:val="16"/>
+              </w:rPr>
+            </m:ctrlPr>
+          </m:dPr>
+          <m:e>
+            <m:sSub>
+              <m:sSubPr>
+                <m:ctrlPr>
+                  <w:rPr>
+                    <w:rFonts w:ascii="Cambria Math" w:eastAsiaTheme="minorEastAsia" w:hAnsi="Cambria Math"/>
+                    <w:bCs/>
+                    <w:i/>
+                    <w:sz w:val="16"/>
+                    <w:szCs w:val="16"/>
+                  </w:rPr>
+                </m:ctrlPr>
+              </m:sSubPr>
+              <m:e>
+                <m:r>
+                  <w:rPr>
+                    <w:rFonts w:ascii="Cambria Math" w:eastAsiaTheme="minorEastAsia" w:hAnsi="Cambria Math"/>
+                    <w:sz w:val="16"/>
+                    <w:szCs w:val="16"/>
+                  </w:rPr>
+                  <m:t>β</m:t>
+                </m:r>
+              </m:e>
+              <m:sub>
+                <m:r>
+                  <w:rPr>
+                    <w:rFonts w:ascii="Cambria Math" w:eastAsiaTheme="minorEastAsia" w:hAnsi="Cambria Math"/>
+                    <w:sz w:val="16"/>
+                    <w:szCs w:val="16"/>
+                  </w:rPr>
+                  <m:t>j</m:t>
+                </m:r>
+              </m:sub>
+            </m:sSub>
+            <m:r>
+              <w:rPr>
+                <w:rFonts w:ascii="Cambria Math" w:eastAsiaTheme="minorEastAsia" w:hAnsi="Cambria Math"/>
+                <w:sz w:val="16"/>
+                <w:szCs w:val="16"/>
+              </w:rPr>
+              <m:t>≠0</m:t>
+            </m:r>
+          </m:e>
+        </m:d>
+        <m:r>
+          <w:rPr>
+            <w:rFonts w:ascii="Cambria Math" w:eastAsiaTheme="minorEastAsia" w:hAnsi="Cambria Math"/>
+            <w:sz w:val="16"/>
+            <w:szCs w:val="16"/>
+          </w:rPr>
+          <m:t>≤s</m:t>
+        </m:r>
+      </m:oMath>
+    </w:p>
+    <w:p>
+      <w:pPr>
+        <w:spacing w:line="240" w:lineRule="auto"/>
+        <w:rPr>
+          <w:rFonts w:eastAsiaTheme="minorEastAsia"/>
+          <w:bCs/>
+          <w:sz w:val="16"/>
+          <w:szCs w:val="16"/>
+        </w:rPr>
+      </w:pPr>
+      <w:r>
+        <w:rPr>
+          <w:rFonts w:eastAsiaTheme="minorEastAsia"/>
+          <w:bCs/>
+          <w:sz w:val="16"/>
+          <w:szCs w:val="16"/>
+        </w:rPr>
+        <w:t xml:space="preserve">- Ridge: </w:t>
+      </w:r>
+      <m:oMath>
+        <m:func>
+          <m:funcPr>
+            <m:ctrlPr>
+              <w:rPr>
+                <w:rFonts w:ascii="Cambria Math" w:eastAsiaTheme="minorEastAsia" w:hAnsi="Cambria Math"/>
+                <w:bCs/>
+                <w:i/>
+                <w:sz w:val="16"/>
+                <w:szCs w:val="16"/>
+              </w:rPr>
+            </m:ctrlPr>
+          </m:funcPr>
+          <m:fName>
+            <m:limLow>
+              <m:limLowPr>
+                <m:ctrlPr>
+                  <w:rPr>
+                    <w:rFonts w:ascii="Cambria Math" w:eastAsiaTheme="minorEastAsia" w:hAnsi="Cambria Math"/>
+                    <w:bCs/>
+                    <w:i/>
+                    <w:sz w:val="16"/>
+                    <w:szCs w:val="16"/>
+                  </w:rPr>
+                </m:ctrlPr>
+              </m:limLowPr>
+              <m:e>
+                <m:r>
+                  <m:rPr>
+                    <m:sty m:val="p"/>
+                  </m:rPr>
+                  <w:rPr>
+                    <w:rFonts w:ascii="Cambria Math" w:eastAsiaTheme="minorEastAsia" w:hAnsi="Cambria Math"/>
+                    <w:sz w:val="16"/>
+                    <w:szCs w:val="16"/>
+                  </w:rPr>
+                  <m:t>min</m:t>
+                </m:r>
+                <m:ctrlPr>
+                  <w:rPr>
+                    <w:rFonts w:ascii="Cambria Math" w:eastAsiaTheme="minorEastAsia" w:hAnsi="Cambria Math"/>
+                    <w:bCs/>
+                    <w:sz w:val="16"/>
+                    <w:szCs w:val="16"/>
+                  </w:rPr>
+                </m:ctrlPr>
+              </m:e>
+              <m:lim>
+                <m:r>
+                  <w:rPr>
+                    <w:rFonts w:ascii="Cambria Math" w:eastAsiaTheme="minorEastAsia" w:hAnsi="Cambria Math"/>
+                    <w:sz w:val="16"/>
+                    <w:szCs w:val="16"/>
+                  </w:rPr>
+                  <m:t>β</m:t>
+                </m:r>
+                <m:ctrlPr>
+                  <w:rPr>
+                    <w:rFonts w:ascii="Cambria Math" w:eastAsiaTheme="minorEastAsia" w:hAnsi="Cambria Math"/>
+                    <w:bCs/>
+                    <w:sz w:val="16"/>
+                    <w:szCs w:val="16"/>
+                  </w:rPr>
+                </m:ctrlPr>
+              </m:lim>
+            </m:limLow>
+          </m:fName>
+          <m:e>
+            <m:r>
+              <w:rPr>
+                <w:rFonts w:ascii="Cambria Math" w:eastAsiaTheme="minorEastAsia" w:hAnsi="Cambria Math"/>
+                <w:sz w:val="16"/>
+                <w:szCs w:val="16"/>
+              </w:rPr>
+              <m:t>(SSE)</m:t>
+            </m:r>
+          </m:e>
+        </m:func>
+        <m:r>
+          <w:rPr>
+            <w:rFonts w:ascii="Cambria Math" w:eastAsiaTheme="minorEastAsia" w:hAnsi="Cambria Math"/>
+            <w:sz w:val="16"/>
+            <w:szCs w:val="16"/>
+          </w:rPr>
+          <m:t xml:space="preserve"> </m:t>
+        </m:r>
+        <m:r>
+          <m:rPr>
+            <m:sty m:val="p"/>
+          </m:rPr>
+          <w:rPr>
+            <w:rFonts w:ascii="Cambria Math" w:eastAsiaTheme="minorEastAsia" w:hAnsi="Cambria Math"/>
+            <w:sz w:val="16"/>
+            <w:szCs w:val="16"/>
+          </w:rPr>
+          <m:t xml:space="preserve">subject to </m:t>
+        </m:r>
+        <m:sSub>
+          <m:sSubPr>
+            <m:ctrlPr>
+              <w:rPr>
+                <w:rFonts w:ascii="Cambria Math" w:eastAsiaTheme="minorEastAsia" w:hAnsi="Cambria Math"/>
+                <w:bCs/>
+                <w:i/>
+                <w:sz w:val="16"/>
+                <w:szCs w:val="16"/>
+              </w:rPr>
+            </m:ctrlPr>
+          </m:sSubPr>
+          <m:e>
+            <m:r>
+              <m:rPr>
+                <m:sty m:val="p"/>
+              </m:rPr>
+              <w:rPr>
+                <w:rFonts w:ascii="Cambria Math" w:eastAsiaTheme="minorEastAsia" w:hAnsi="Cambria Math"/>
+                <w:sz w:val="16"/>
+                <w:szCs w:val="16"/>
+              </w:rPr>
+              <m:t>Σ</m:t>
+            </m:r>
+            <m:ctrlPr>
+              <w:rPr>
+                <w:rFonts w:ascii="Cambria Math" w:eastAsiaTheme="minorEastAsia" w:hAnsi="Cambria Math"/>
+                <w:bCs/>
+                <w:iCs/>
+                <w:sz w:val="16"/>
+                <w:szCs w:val="16"/>
+              </w:rPr>
+            </m:ctrlPr>
+          </m:e>
+          <m:sub>
+            <m:r>
+              <w:rPr>
+                <w:rFonts w:ascii="Cambria Math" w:eastAsiaTheme="minorEastAsia" w:hAnsi="Cambria Math"/>
+                <w:sz w:val="16"/>
+                <w:szCs w:val="16"/>
+              </w:rPr>
+              <m:t>j</m:t>
+            </m:r>
+          </m:sub>
+        </m:sSub>
+        <m:sSubSup>
+          <m:sSubSupPr>
+            <m:ctrlPr>
+              <w:rPr>
+                <w:rFonts w:ascii="Cambria Math" w:eastAsiaTheme="minorEastAsia" w:hAnsi="Cambria Math"/>
+                <w:bCs/>
+                <w:i/>
+                <w:sz w:val="16"/>
+                <w:szCs w:val="16"/>
+              </w:rPr>
+            </m:ctrlPr>
+          </m:sSubSupPr>
+          <m:e>
+            <m:r>
+              <w:rPr>
+                <w:rFonts w:ascii="Cambria Math" w:eastAsiaTheme="minorEastAsia" w:hAnsi="Cambria Math"/>
+                <w:sz w:val="16"/>
+                <w:szCs w:val="16"/>
+              </w:rPr>
+              <m:t>β</m:t>
+            </m:r>
+          </m:e>
+          <m:sub>
+            <m:r>
+              <w:rPr>
+                <w:rFonts w:ascii="Cambria Math" w:eastAsiaTheme="minorEastAsia" w:hAnsi="Cambria Math"/>
+                <w:sz w:val="16"/>
+                <w:szCs w:val="16"/>
+              </w:rPr>
+              <m:t>j</m:t>
+            </m:r>
+          </m:sub>
+          <m:sup>
+            <m:r>
+              <w:rPr>
+                <w:rFonts w:ascii="Cambria Math" w:eastAsiaTheme="minorEastAsia" w:hAnsi="Cambria Math"/>
+                <w:sz w:val="16"/>
+                <w:szCs w:val="16"/>
+              </w:rPr>
+              <m:t>2</m:t>
+            </m:r>
+          </m:sup>
+        </m:sSubSup>
+        <m:r>
+          <w:rPr>
+            <w:rFonts w:ascii="Cambria Math" w:eastAsiaTheme="minorEastAsia" w:hAnsi="Cambria Math"/>
+            <w:sz w:val="16"/>
+            <w:szCs w:val="16"/>
+          </w:rPr>
+          <m:t>≤s</m:t>
+        </m:r>
+      </m:oMath>
+    </w:p>
+    <w:p>
+      <w:pPr>
+        <w:spacing w:line="240" w:lineRule="auto"/>
+        <w:rPr>
+          <w:rFonts w:eastAsiaTheme="minorEastAsia"/>
+          <w:bCs/>
+          <w:sz w:val="16"/>
+          <w:szCs w:val="16"/>
+        </w:rPr>
+      </w:pPr>
+      <w:r>
+        <w:rPr>
+          <w:rFonts w:eastAsiaTheme="minorEastAsia"/>
+          <w:bCs/>
+          <w:sz w:val="16"/>
+          <w:szCs w:val="16"/>
+        </w:rPr>
+        <w:t>- Lasso</w:t>
+      </w:r>
+      <w:r>
+        <w:rPr>
+          <w:rFonts w:eastAsiaTheme="minorEastAsia"/>
+          <w:bCs/>
+          <w:sz w:val="16"/>
+          <w:szCs w:val="16"/>
+        </w:rPr>
+        <w:t>:</w:t>
+      </w:r>
+      <w:r>
+        <w:rPr>
+          <w:rFonts w:eastAsiaTheme="minorEastAsia"/>
+          <w:bCs/>
+          <w:sz w:val="16"/>
+          <w:szCs w:val="16"/>
+        </w:rPr>
+        <w:t xml:space="preserve"> </w:t>
+      </w:r>
+      <m:oMath>
+        <m:func>
+          <m:funcPr>
+            <m:ctrlPr>
+              <w:rPr>
+                <w:rFonts w:ascii="Cambria Math" w:eastAsiaTheme="minorEastAsia" w:hAnsi="Cambria Math"/>
+                <w:bCs/>
+                <w:i/>
+                <w:sz w:val="16"/>
+                <w:szCs w:val="16"/>
+              </w:rPr>
+            </m:ctrlPr>
+          </m:funcPr>
+          <m:fName>
+            <m:limLow>
+              <m:limLowPr>
+                <m:ctrlPr>
+                  <w:rPr>
+                    <w:rFonts w:ascii="Cambria Math" w:eastAsiaTheme="minorEastAsia" w:hAnsi="Cambria Math"/>
+                    <w:bCs/>
+                    <w:i/>
+                    <w:sz w:val="16"/>
+                    <w:szCs w:val="16"/>
+                  </w:rPr>
+                </m:ctrlPr>
+              </m:limLowPr>
+              <m:e>
+                <m:r>
+                  <m:rPr>
+                    <m:sty m:val="p"/>
+                  </m:rPr>
+                  <w:rPr>
+                    <w:rFonts w:ascii="Cambria Math" w:eastAsiaTheme="minorEastAsia" w:hAnsi="Cambria Math"/>
+                    <w:sz w:val="16"/>
+                    <w:szCs w:val="16"/>
+                  </w:rPr>
+                  <m:t>min</m:t>
+                </m:r>
+                <m:ctrlPr>
+                  <w:rPr>
+                    <w:rFonts w:ascii="Cambria Math" w:eastAsiaTheme="minorEastAsia" w:hAnsi="Cambria Math"/>
+                    <w:bCs/>
+                    <w:sz w:val="16"/>
+                    <w:szCs w:val="16"/>
+                  </w:rPr>
+                </m:ctrlPr>
+              </m:e>
+              <m:lim>
+                <m:r>
+                  <w:rPr>
+                    <w:rFonts w:ascii="Cambria Math" w:eastAsiaTheme="minorEastAsia" w:hAnsi="Cambria Math"/>
+                    <w:sz w:val="16"/>
+                    <w:szCs w:val="16"/>
+                  </w:rPr>
+                  <m:t>β</m:t>
+                </m:r>
+                <m:ctrlPr>
+                  <w:rPr>
+                    <w:rFonts w:ascii="Cambria Math" w:eastAsiaTheme="minorEastAsia" w:hAnsi="Cambria Math"/>
+                    <w:bCs/>
+                    <w:sz w:val="16"/>
+                    <w:szCs w:val="16"/>
+                  </w:rPr>
+                </m:ctrlPr>
+              </m:lim>
+            </m:limLow>
+          </m:fName>
+          <m:e>
+            <m:d>
+              <m:dPr>
+                <m:ctrlPr>
+                  <w:rPr>
+                    <w:rFonts w:ascii="Cambria Math" w:eastAsiaTheme="minorEastAsia" w:hAnsi="Cambria Math"/>
+                    <w:bCs/>
+                    <w:i/>
+                    <w:sz w:val="16"/>
+                    <w:szCs w:val="16"/>
+                  </w:rPr>
+                </m:ctrlPr>
+              </m:dPr>
+              <m:e>
+                <m:r>
+                  <w:rPr>
+                    <w:rFonts w:ascii="Cambria Math" w:eastAsiaTheme="minorEastAsia" w:hAnsi="Cambria Math"/>
+                    <w:sz w:val="16"/>
+                    <w:szCs w:val="16"/>
+                  </w:rPr>
+                  <m:t>SSE</m:t>
+                </m:r>
+              </m:e>
+            </m:d>
+            <m:r>
+              <m:rPr>
+                <m:sty m:val="p"/>
+              </m:rPr>
+              <w:rPr>
+                <w:rFonts w:ascii="Cambria Math" w:eastAsiaTheme="minorEastAsia" w:hAnsi="Cambria Math"/>
+                <w:sz w:val="16"/>
+                <w:szCs w:val="16"/>
+              </w:rPr>
+              <m:t xml:space="preserve"> subject to </m:t>
+            </m:r>
+            <m:sSub>
+              <m:sSubPr>
+                <m:ctrlPr>
+                  <w:rPr>
+                    <w:rFonts w:ascii="Cambria Math" w:eastAsiaTheme="minorEastAsia" w:hAnsi="Cambria Math"/>
+                    <w:bCs/>
+                    <w:i/>
+                    <w:sz w:val="16"/>
+                    <w:szCs w:val="16"/>
+                  </w:rPr>
+                </m:ctrlPr>
+              </m:sSubPr>
+              <m:e>
+                <m:r>
+                  <m:rPr>
+                    <m:sty m:val="p"/>
+                  </m:rPr>
+                  <w:rPr>
+                    <w:rFonts w:ascii="Cambria Math" w:eastAsiaTheme="minorEastAsia" w:hAnsi="Cambria Math"/>
+                    <w:sz w:val="16"/>
+                    <w:szCs w:val="16"/>
+                  </w:rPr>
+                  <m:t>Σ</m:t>
+                </m:r>
+                <m:ctrlPr>
+                  <w:rPr>
+                    <w:rFonts w:ascii="Cambria Math" w:eastAsiaTheme="minorEastAsia" w:hAnsi="Cambria Math"/>
+                    <w:bCs/>
+                    <w:iCs/>
+                    <w:sz w:val="16"/>
+                    <w:szCs w:val="16"/>
+                  </w:rPr>
+                </m:ctrlPr>
+              </m:e>
+              <m:sub>
+                <m:r>
+                  <w:rPr>
+                    <w:rFonts w:ascii="Cambria Math" w:eastAsiaTheme="minorEastAsia" w:hAnsi="Cambria Math"/>
+                    <w:sz w:val="16"/>
+                    <w:szCs w:val="16"/>
+                  </w:rPr>
+                  <m:t>j</m:t>
+                </m:r>
+              </m:sub>
+            </m:sSub>
+            <m:d>
+              <m:dPr>
+                <m:begChr m:val="|"/>
+                <m:endChr m:val="|"/>
+                <m:ctrlPr>
+                  <w:rPr>
+                    <w:rFonts w:ascii="Cambria Math" w:eastAsiaTheme="minorEastAsia" w:hAnsi="Cambria Math"/>
+                    <w:bCs/>
+                    <w:i/>
+                    <w:sz w:val="16"/>
+                    <w:szCs w:val="16"/>
+                  </w:rPr>
+                </m:ctrlPr>
+              </m:dPr>
+              <m:e>
+                <m:sSub>
+                  <m:sSubPr>
+                    <m:ctrlPr>
+                      <w:rPr>
+                        <w:rFonts w:ascii="Cambria Math" w:eastAsiaTheme="minorEastAsia" w:hAnsi="Cambria Math"/>
+                        <w:bCs/>
+                        <w:i/>
+                        <w:sz w:val="16"/>
+                        <w:szCs w:val="16"/>
+                      </w:rPr>
+                    </m:ctrlPr>
+                  </m:sSubPr>
+                  <m:e>
+                    <m:r>
+                      <w:rPr>
+                        <w:rFonts w:ascii="Cambria Math" w:eastAsiaTheme="minorEastAsia" w:hAnsi="Cambria Math"/>
+                        <w:sz w:val="16"/>
+                        <w:szCs w:val="16"/>
+                      </w:rPr>
+                      <m:t>β</m:t>
+                    </m:r>
+                  </m:e>
+                  <m:sub>
+                    <m:r>
+                      <w:rPr>
+                        <w:rFonts w:ascii="Cambria Math" w:eastAsiaTheme="minorEastAsia" w:hAnsi="Cambria Math"/>
+                        <w:sz w:val="16"/>
+                        <w:szCs w:val="16"/>
+                      </w:rPr>
+                      <m:t>j</m:t>
+                    </m:r>
+                  </m:sub>
+                </m:sSub>
+              </m:e>
+            </m:d>
+            <m:r>
+              <w:rPr>
+                <w:rFonts w:ascii="Cambria Math" w:eastAsiaTheme="minorEastAsia" w:hAnsi="Cambria Math"/>
+                <w:sz w:val="16"/>
+                <w:szCs w:val="16"/>
+              </w:rPr>
+              <m:t>≤s</m:t>
+            </m:r>
+          </m:e>
+        </m:func>
+      </m:oMath>
+    </w:p>
+    <w:p>
+      <w:pPr>
+        <w:spacing w:line="240" w:lineRule="auto"/>
+        <w:rPr>
+          <w:rFonts w:eastAsiaTheme="minorEastAsia"/>
+          <w:bCs/>
+          <w:iCs/>
+          <w:sz w:val="16"/>
+          <w:szCs w:val="16"/>
+        </w:rPr>
+      </w:pPr>
+      <w:r>
+        <w:rPr>
+          <w:rFonts w:eastAsiaTheme="minorEastAsia"/>
+          <w:bCs/>
+          <w:iCs/>
+          <w:sz w:val="16"/>
+          <w:szCs w:val="16"/>
+        </w:rPr>
+        <w:t xml:space="preserve">Lasso and ridge regression shrink coefficients towards zero, but the lasso tends to force some coefficients </w:t>
+      </w:r>
+      <w:r>
+        <w:rPr>
+          <w:rFonts w:eastAsiaTheme="minorEastAsia"/>
+          <w:bCs/>
+          <w:iCs/>
+          <w:sz w:val="16"/>
+          <w:szCs w:val="16"/>
+        </w:rPr>
+        <w:t>to equal zero, similar to variable subset selection</w:t>
+      </w:r>
+    </w:p>
+    <w:p>
+      <w:pPr>
+        <w:spacing w:line="240" w:lineRule="auto"/>
+        <w:rPr>
+          <w:rFonts w:eastAsiaTheme="minorEastAsia"/>
+          <w:bCs/>
+          <w:iCs/>
+          <w:sz w:val="16"/>
+          <w:szCs w:val="16"/>
+        </w:rPr>
+      </w:pPr>
+      <w:r>
+        <w:rPr>
+          <w:rFonts w:eastAsiaTheme="minorEastAsia"/>
+          <w:b/>
+          <w:iCs/>
+          <w:sz w:val="16"/>
+          <w:szCs w:val="16"/>
+        </w:rPr>
+        <w:t>Rule of thumb:</w:t>
+      </w:r>
+      <w:r>
+        <w:rPr>
+          <w:rFonts w:eastAsiaTheme="minorEastAsia"/>
+          <w:bCs/>
+          <w:iCs/>
+          <w:sz w:val="16"/>
+          <w:szCs w:val="16"/>
+        </w:rPr>
+        <w:t xml:space="preserve"> use lasso if you think some variables should be dropped</w:t>
+      </w:r>
+    </w:p>
+    <w:p>
+      <w:pPr>
+        <w:spacing w:line="240" w:lineRule="auto"/>
+        <w:rPr>
+          <w:rFonts w:eastAsiaTheme="minorEastAsia"/>
+          <w:bCs/>
+          <w:iCs/>
+          <w:sz w:val="16"/>
+          <w:szCs w:val="16"/>
+        </w:rPr>
+      </w:pPr>
+      <w:r>
+        <w:rPr>
+          <w:rFonts w:eastAsiaTheme="minorEastAsia"/>
+          <w:b/>
+          <w:iCs/>
+          <w:sz w:val="16"/>
+          <w:szCs w:val="16"/>
+        </w:rPr>
+        <w:t>--------------------------------------------------------------------</w:t>
+      </w:r>
+    </w:p>
+    <w:p>
+      <w:pPr>
+        <w:spacing w:line="240" w:lineRule="auto"/>
+        <w:rPr>
+          <w:rFonts w:eastAsiaTheme="minorEastAsia"/>
+          <w:b/>
+          <w:iCs/>
+          <w:sz w:val="16"/>
+          <w:szCs w:val="16"/>
+        </w:rPr>
+      </w:pPr>
+      <w:r>
+        <w:rPr>
+          <w:rFonts w:eastAsiaTheme="minorEastAsia"/>
+          <w:b/>
+          <w:iCs/>
+          <w:sz w:val="16"/>
+          <w:szCs w:val="16"/>
+        </w:rPr>
+        <w:t>Ridge Trace:</w:t>
+      </w:r>
+    </w:p>
+    <w:p>
+      <w:pPr>
+        <w:spacing w:line="240" w:lineRule="auto"/>
+        <w:rPr>
+          <w:rFonts w:eastAsiaTheme="minorEastAsia"/>
+          <w:bCs/>
+          <w:iCs/>
+          <w:sz w:val="16"/>
+          <w:szCs w:val="16"/>
+        </w:rPr>
+      </w:pPr>
+      <w:r>
+        <w:rPr>
+          <w:rFonts w:eastAsiaTheme="minorEastAsia"/>
+          <w:bCs/>
+          <w:iCs/>
+          <w:noProof/>
+          <w:sz w:val="16"/>
+          <w:szCs w:val="16"/>
+        </w:rPr>
+        <w:drawing>
+          <wp:inline distT="0" distB="0" distL="0" distR="0" wp14:anchorId="082AEBDD" wp14:editId="39F8FB6C">
+            <wp:extent cx="1602464" cy="1557470"/>
+            <wp:effectExtent l="0" t="0" r="0" b="5080"/>
+            <wp:docPr id="6" name="Picture 6"/>
+            <wp:cNvGraphicFramePr>
+              <a:graphicFrameLocks xmlns:a="http://schemas.openxmlformats.org/drawingml/2006/main" noChangeAspect="1"/>
+            </wp:cNvGraphicFramePr>
+            <a:graphic xmlns:a="http://schemas.openxmlformats.org/drawingml/2006/main">
+              <a:graphicData uri="http://schemas.openxmlformats.org/drawingml/2006/picture">
+                <pic:pic xmlns:pic="http://schemas.openxmlformats.org/drawingml/2006/picture">
+                  <pic:nvPicPr>
+                    <pic:cNvPr id="0" name="Picture 5"/>
+                    <pic:cNvPicPr>
+                      <a:picLocks noChangeAspect="1" noChangeArrowheads="1"/>
+                    </pic:cNvPicPr>
+                  </pic:nvPicPr>
+                  <pic:blipFill>
+                    <a:blip r:embed="rId8" cstate="print">
+                      <a:extLst>
+                        <a:ext uri="{28A0092B-C50C-407E-A947-70E740481C1C}">
+                          <a14:useLocalDpi xmlns:a14="http://schemas.microsoft.com/office/drawing/2010/main" val="0"/>
+                        </a:ext>
+                      </a:extLst>
+                    </a:blip>
+                    <a:srcRect/>
+                    <a:stretch>
+                      <a:fillRect/>
+                    </a:stretch>
+                  </pic:blipFill>
+                  <pic:spPr bwMode="auto">
+                    <a:xfrm>
+                      <a:off x="0" y="0"/>
+                      <a:ext cx="1703385" cy="1655557"/>
+                    </a:xfrm>
+                    <a:prstGeom prst="rect">
+                      <a:avLst/>
+                    </a:prstGeom>
+                    <a:noFill/>
+                  </pic:spPr>
+                </pic:pic>
+              </a:graphicData>
+            </a:graphic>
+          </wp:inline>
+        </w:drawing>
+      </w:r>
+    </w:p>
+    <w:p>
+      <w:pPr>
+        <w:spacing w:line="240" w:lineRule="auto"/>
+        <w:rPr>
+          <w:rFonts w:eastAsiaTheme="minorEastAsia"/>
+          <w:bCs/>
+          <w:iCs/>
+          <w:sz w:val="16"/>
+          <w:szCs w:val="16"/>
+        </w:rPr>
+      </w:pPr>
+      <w:r>
+        <w:rPr>
+          <w:rFonts w:eastAsiaTheme="minorEastAsia"/>
+          <w:bCs/>
+          <w:iCs/>
+          <w:sz w:val="16"/>
+          <w:szCs w:val="16"/>
+        </w:rPr>
+        <w:t xml:space="preserve">- The lines “gently” approach 0 as </w:t>
+      </w:r>
+      <m:oMath>
+        <m:r>
+          <w:rPr>
+            <w:rFonts w:ascii="Cambria Math" w:eastAsiaTheme="minorEastAsia" w:hAnsi="Cambria Math"/>
+            <w:sz w:val="16"/>
+            <w:szCs w:val="16"/>
+          </w:rPr>
+          <m:t>λ→∞</m:t>
+        </m:r>
+      </m:oMath>
+    </w:p>
+    <w:p>
+      <w:pPr>
+        <w:spacing w:line="240" w:lineRule="auto"/>
+        <w:rPr>
+          <w:rFonts w:eastAsiaTheme="minorEastAsia"/>
+          <w:b/>
+          <w:iCs/>
+          <w:sz w:val="16"/>
+          <w:szCs w:val="16"/>
+        </w:rPr>
+      </w:pPr>
+      <w:r>
+        <w:rPr>
+          <w:rFonts w:eastAsiaTheme="minorEastAsia"/>
+          <w:b/>
+          <w:iCs/>
+          <w:sz w:val="16"/>
+          <w:szCs w:val="16"/>
+        </w:rPr>
+        <w:t xml:space="preserve">Ridge: </w:t>
+      </w:r>
+      <w:r>
+        <w:rPr>
+          <w:rFonts w:eastAsiaTheme="minorEastAsia"/>
+          <w:b/>
+          <w:iCs/>
+          <w:sz w:val="16"/>
+          <w:szCs w:val="16"/>
+        </w:rPr>
+        <w:t>MSE vs Log(</w:t>
+      </w:r>
+      <m:oMath>
+        <m:r>
+          <m:rPr>
+            <m:sty m:val="bi"/>
+          </m:rPr>
+          <w:rPr>
+            <w:rFonts w:ascii="Cambria Math" w:eastAsiaTheme="minorEastAsia" w:hAnsi="Cambria Math"/>
+            <w:sz w:val="16"/>
+            <w:szCs w:val="16"/>
+          </w:rPr>
+          <m:t>λ</m:t>
+        </m:r>
+      </m:oMath>
+      <w:r>
+        <w:rPr>
+          <w:rFonts w:eastAsiaTheme="minorEastAsia"/>
+          <w:b/>
+          <w:iCs/>
+          <w:sz w:val="16"/>
+          <w:szCs w:val="16"/>
+        </w:rPr>
+        <w:t>)</w:t>
+      </w:r>
+    </w:p>
+    <w:p>
+      <w:pPr>
+        <w:spacing w:line="240" w:lineRule="auto"/>
+        <w:rPr>
+          <w:rFonts w:eastAsiaTheme="minorEastAsia"/>
+          <w:b/>
+          <w:iCs/>
+          <w:sz w:val="16"/>
+          <w:szCs w:val="16"/>
+        </w:rPr>
+      </w:pPr>
+      <w:r>
+        <w:rPr>
+          <w:noProof/>
+        </w:rPr>
+        <w:drawing>
+          <wp:inline distT="0" distB="0" distL="0" distR="0" wp14:anchorId="73488301" wp14:editId="581EE2EF">
+            <wp:extent cx="1606991" cy="1513729"/>
+            <wp:effectExtent l="0" t="0" r="0" b="0"/>
+            <wp:docPr id="7" name="Picture 7"/>
+            <wp:cNvGraphicFramePr>
+              <a:graphicFrameLocks xmlns:a="http://schemas.openxmlformats.org/drawingml/2006/main" noChangeAspect="1"/>
+            </wp:cNvGraphicFramePr>
+            <a:graphic xmlns:a="http://schemas.openxmlformats.org/drawingml/2006/main">
+              <a:graphicData uri="http://schemas.openxmlformats.org/drawingml/2006/picture">
+                <pic:pic xmlns:pic="http://schemas.openxmlformats.org/drawingml/2006/picture">
+                  <pic:nvPicPr>
+                    <pic:cNvPr id="0" name="Picture 10"/>
+                    <pic:cNvPicPr>
+                      <a:picLocks noChangeAspect="1" noChangeArrowheads="1"/>
+                    </pic:cNvPicPr>
+                  </pic:nvPicPr>
+                  <pic:blipFill>
+                    <a:blip r:embed="rId9" cstate="print">
+                      <a:extLst>
+                        <a:ext uri="{28A0092B-C50C-407E-A947-70E740481C1C}">
+                          <a14:useLocalDpi xmlns:a14="http://schemas.microsoft.com/office/drawing/2010/main" val="0"/>
+                        </a:ext>
+                      </a:extLst>
+                    </a:blip>
+                    <a:srcRect/>
+                    <a:stretch>
+                      <a:fillRect/>
+                    </a:stretch>
+                  </pic:blipFill>
+                  <pic:spPr bwMode="auto">
+                    <a:xfrm>
+                      <a:off x="0" y="0"/>
+                      <a:ext cx="1657985" cy="1561764"/>
+                    </a:xfrm>
+                    <a:prstGeom prst="rect">
+                      <a:avLst/>
+                    </a:prstGeom>
+                    <a:noFill/>
+                    <a:ln>
+                      <a:noFill/>
+                    </a:ln>
+                  </pic:spPr>
+                </pic:pic>
+              </a:graphicData>
+            </a:graphic>
+          </wp:inline>
+        </w:drawing>
+      </w:r>
+    </w:p>
+    <w:p>
+      <w:pPr>
+        <w:spacing w:line="240" w:lineRule="auto"/>
+        <w:rPr>
+          <w:rFonts w:eastAsiaTheme="minorEastAsia"/>
+          <w:bCs/>
+          <w:iCs/>
+          <w:sz w:val="16"/>
+          <w:szCs w:val="16"/>
+        </w:rPr>
+      </w:pPr>
+      <w:r>
+        <w:rPr>
+          <w:rFonts w:eastAsiaTheme="minorEastAsia"/>
+          <w:bCs/>
+          <w:iCs/>
+          <w:sz w:val="16"/>
+          <w:szCs w:val="16"/>
+        </w:rPr>
+        <w:t xml:space="preserve">- </w:t>
+      </w:r>
+      <w:r>
+        <w:rPr>
+          <w:rFonts w:eastAsiaTheme="minorEastAsia"/>
+          <w:bCs/>
+          <w:iCs/>
+          <w:sz w:val="16"/>
+          <w:szCs w:val="16"/>
+        </w:rPr>
+        <w:t>Vertical lines show lambda.min and lambda.1se</w:t>
+      </w:r>
+    </w:p>
+    <w:p>
+      <w:pPr>
+        <w:spacing w:line="240" w:lineRule="auto"/>
+        <w:rPr>
+          <w:rFonts w:eastAsiaTheme="minorEastAsia"/>
+          <w:bCs/>
+          <w:iCs/>
+          <w:sz w:val="16"/>
+          <w:szCs w:val="16"/>
+        </w:rPr>
+      </w:pPr>
+      <w:r>
+        <w:rPr>
+          <w:rFonts w:eastAsiaTheme="minorEastAsia"/>
+          <w:b/>
+          <w:iCs/>
+          <w:sz w:val="16"/>
+          <w:szCs w:val="16"/>
+        </w:rPr>
+        <w:t>Lasso Trace:</w:t>
+      </w:r>
+    </w:p>
+    <w:p>
+      <w:pPr>
+        <w:spacing w:line="240" w:lineRule="auto"/>
+        <w:rPr>
+          <w:rFonts w:eastAsiaTheme="minorEastAsia"/>
+          <w:bCs/>
+          <w:iCs/>
+          <w:sz w:val="16"/>
+          <w:szCs w:val="16"/>
+        </w:rPr>
+      </w:pPr>
+      <w:r>
+        <w:rPr>
+          <w:noProof/>
+        </w:rPr>
+        <w:drawing>
+          <wp:inline distT="0" distB="0" distL="0" distR="0" wp14:anchorId="1DC45C1D" wp14:editId="0227EAFE">
+            <wp:extent cx="1631631" cy="1575303"/>
+            <wp:effectExtent l="0" t="0" r="6985" b="6350"/>
+            <wp:docPr id="8" name="Picture 8"/>
+            <wp:cNvGraphicFramePr>
+              <a:graphicFrameLocks xmlns:a="http://schemas.openxmlformats.org/drawingml/2006/main" noChangeAspect="1"/>
+            </wp:cNvGraphicFramePr>
+            <a:graphic xmlns:a="http://schemas.openxmlformats.org/drawingml/2006/main">
+              <a:graphicData uri="http://schemas.openxmlformats.org/drawingml/2006/picture">
+                <pic:pic xmlns:pic="http://schemas.openxmlformats.org/drawingml/2006/picture">
+                  <pic:nvPicPr>
+                    <pic:cNvPr id="0" name="Picture 12"/>
+                    <pic:cNvPicPr>
+                      <a:picLocks noChangeAspect="1" noChangeArrowheads="1"/>
+                    </pic:cNvPicPr>
+                  </pic:nvPicPr>
+                  <pic:blipFill>
+                    <a:blip r:embed="rId10" cstate="print">
+                      <a:extLst>
+                        <a:ext uri="{28A0092B-C50C-407E-A947-70E740481C1C}">
+                          <a14:useLocalDpi xmlns:a14="http://schemas.microsoft.com/office/drawing/2010/main" val="0"/>
+                        </a:ext>
+                      </a:extLst>
+                    </a:blip>
+                    <a:srcRect/>
+                    <a:stretch>
+                      <a:fillRect/>
+                    </a:stretch>
+                  </pic:blipFill>
+                  <pic:spPr bwMode="auto">
+                    <a:xfrm>
+                      <a:off x="0" y="0"/>
+                      <a:ext cx="1675969" cy="1618111"/>
+                    </a:xfrm>
+                    <a:prstGeom prst="rect">
+                      <a:avLst/>
+                    </a:prstGeom>
+                    <a:noFill/>
+                    <a:ln>
+                      <a:noFill/>
+                    </a:ln>
+                  </pic:spPr>
+                </pic:pic>
+              </a:graphicData>
+            </a:graphic>
+          </wp:inline>
+        </w:drawing>
+      </w:r>
+    </w:p>
+    <w:p>
+      <w:pPr>
+        <w:spacing w:line="240" w:lineRule="auto"/>
+        <w:rPr>
+          <w:rFonts w:eastAsiaTheme="minorEastAsia"/>
+          <w:b/>
+          <w:iCs/>
+          <w:sz w:val="16"/>
+          <w:szCs w:val="16"/>
+        </w:rPr>
+      </w:pPr>
+      <w:r>
+        <w:rPr>
+          <w:rFonts w:eastAsiaTheme="minorEastAsia"/>
+          <w:b/>
+          <w:iCs/>
+          <w:sz w:val="16"/>
+          <w:szCs w:val="16"/>
+        </w:rPr>
+        <w:t xml:space="preserve">Lasso: </w:t>
+      </w:r>
+      <w:r>
+        <w:rPr>
+          <w:rFonts w:eastAsiaTheme="minorEastAsia"/>
+          <w:b/>
+          <w:iCs/>
+          <w:sz w:val="16"/>
+          <w:szCs w:val="16"/>
+        </w:rPr>
+        <w:t>MSE vs Log(</w:t>
+      </w:r>
+      <m:oMath>
+        <m:r>
+          <m:rPr>
+            <m:sty m:val="bi"/>
+          </m:rPr>
+          <w:rPr>
+            <w:rFonts w:ascii="Cambria Math" w:eastAsiaTheme="minorEastAsia" w:hAnsi="Cambria Math"/>
+            <w:sz w:val="16"/>
+            <w:szCs w:val="16"/>
+          </w:rPr>
+          <m:t>λ</m:t>
+        </m:r>
+      </m:oMath>
+      <w:r>
+        <w:rPr>
+          <w:rFonts w:eastAsiaTheme="minorEastAsia"/>
+          <w:b/>
+          <w:iCs/>
+          <w:sz w:val="16"/>
+          <w:szCs w:val="16"/>
+        </w:rPr>
+        <w:t>)</w:t>
+      </w:r>
+    </w:p>
+    <w:p>
+      <w:pPr>
+        <w:spacing w:line="240" w:lineRule="auto"/>
+        <w:rPr>
+          <w:rFonts w:eastAsiaTheme="minorEastAsia"/>
+          <w:bCs/>
+          <w:iCs/>
+          <w:sz w:val="16"/>
+          <w:szCs w:val="16"/>
+        </w:rPr>
+      </w:pPr>
+      <w:r>
+        <w:rPr>
+          <w:rFonts w:eastAsiaTheme="minorEastAsia"/>
+          <w:bCs/>
+          <w:iCs/>
+          <w:noProof/>
+          <w:sz w:val="16"/>
+          <w:szCs w:val="16"/>
+        </w:rPr>
+        <w:drawing>
+          <wp:inline distT="0" distB="0" distL="0" distR="0" wp14:anchorId="4A6E556B" wp14:editId="6AFD7C6E">
+            <wp:extent cx="1636597" cy="1552669"/>
+            <wp:effectExtent l="0" t="0" r="1905" b="0"/>
+            <wp:docPr id="9" name="Picture 9"/>
+            <wp:cNvGraphicFramePr>
+              <a:graphicFrameLocks xmlns:a="http://schemas.openxmlformats.org/drawingml/2006/main" noChangeAspect="1"/>
+            </wp:cNvGraphicFramePr>
+            <a:graphic xmlns:a="http://schemas.openxmlformats.org/drawingml/2006/main">
+              <a:graphicData uri="http://schemas.openxmlformats.org/drawingml/2006/picture">
+                <pic:pic xmlns:pic="http://schemas.openxmlformats.org/drawingml/2006/picture">
+                  <pic:nvPicPr>
+                    <pic:cNvPr id="0" name="Picture 6"/>
+                    <pic:cNvPicPr>
+                      <a:picLocks noChangeAspect="1" noChangeArrowheads="1"/>
+                    </pic:cNvPicPr>
+                  </pic:nvPicPr>
+                  <pic:blipFill>
+                    <a:blip r:embed="rId11" cstate="print">
+                      <a:extLst>
+                        <a:ext uri="{28A0092B-C50C-407E-A947-70E740481C1C}">
+                          <a14:useLocalDpi xmlns:a14="http://schemas.microsoft.com/office/drawing/2010/main" val="0"/>
+                        </a:ext>
+                      </a:extLst>
+                    </a:blip>
+                    <a:srcRect/>
+                    <a:stretch>
+                      <a:fillRect/>
+                    </a:stretch>
+                  </pic:blipFill>
+                  <pic:spPr bwMode="auto">
+                    <a:xfrm>
+                      <a:off x="0" y="0"/>
+                      <a:ext cx="1677440" cy="1591418"/>
+                    </a:xfrm>
+                    <a:prstGeom prst="rect">
+                      <a:avLst/>
+                    </a:prstGeom>
+                    <a:noFill/>
+                  </pic:spPr>
+                </pic:pic>
+              </a:graphicData>
+            </a:graphic>
+          </wp:inline>
+        </w:drawing>
+      </w:r>
+    </w:p>
+    <w:p>
+      <w:pPr>
+        <w:spacing w:line="240" w:lineRule="auto"/>
+        <w:rPr>
+          <w:rFonts w:eastAsiaTheme="minorEastAsia"/>
+          <w:b/>
+          <w:sz w:val="16"/>
+          <w:szCs w:val="16"/>
+          <w:u w:val="single"/>
+        </w:rPr>
+      </w:pPr>
+      <w:r>
+        <w:rPr>
+          <w:rFonts w:eastAsiaTheme="minorEastAsia"/>
+          <w:b/>
+          <w:sz w:val="16"/>
+          <w:szCs w:val="16"/>
+          <w:u w:val="single"/>
+        </w:rPr>
+        <w:t>Shrinkage model information</w:t>
+      </w:r>
+    </w:p>
+    <w:p>
+      <w:pPr>
+        <w:spacing w:line="240" w:lineRule="auto"/>
+        <w:rPr>
+          <w:rFonts w:eastAsiaTheme="minorEastAsia"/>
+          <w:bCs/>
+          <w:sz w:val="16"/>
+          <w:szCs w:val="16"/>
+        </w:rPr>
+      </w:pPr>
+      <w:r>
+        <w:rPr>
+          <w:rFonts w:eastAsiaTheme="minorEastAsia"/>
+          <w:bCs/>
           <w:sz w:val="16"/>
           <w:szCs w:val="16"/>
         </w:rPr>
@@ -4921,15 +7302,15 @@
         <w:spacing w:line="240" w:lineRule="auto"/>
         <w:rPr>
           <w:rFonts w:eastAsiaTheme="minorEastAsia"/>
-          <w:b/>
-          <w:sz w:val="16"/>
-          <w:szCs w:val="16"/>
-        </w:rPr>
-      </w:pPr>
-      <w:r>
-        <w:rPr>
-          <w:rFonts w:eastAsiaTheme="minorEastAsia"/>
-          <w:b/>
+          <w:bCs/>
+          <w:sz w:val="16"/>
+          <w:szCs w:val="16"/>
+        </w:rPr>
+      </w:pPr>
+      <w:r>
+        <w:rPr>
+          <w:rFonts w:eastAsiaTheme="minorEastAsia"/>
+          <w:bCs/>
           <w:sz w:val="16"/>
           <w:szCs w:val="16"/>
         </w:rPr>
@@ -4941,60 +7322,1439 @@
         <w:spacing w:line="240" w:lineRule="auto"/>
         <w:rPr>
           <w:rFonts w:eastAsiaTheme="minorEastAsia"/>
-          <w:b/>
-          <w:sz w:val="16"/>
-          <w:szCs w:val="16"/>
-        </w:rPr>
-      </w:pPr>
-      <w:r>
-        <w:rPr>
-          <w:rFonts w:eastAsiaTheme="minorEastAsia"/>
-          <w:b/>
-          <w:sz w:val="16"/>
-          <w:szCs w:val="16"/>
-        </w:rPr>
-        <w:t>High bias, low variance</w:t>
-      </w:r>
-    </w:p>
-    <w:p>
-      <w:pPr>
-        <w:spacing w:line="240" w:lineRule="auto"/>
-        <w:rPr>
-          <w:rFonts w:eastAsiaTheme="minorEastAsia"/>
-          <w:b/>
-          <w:sz w:val="16"/>
-          <w:szCs w:val="16"/>
-        </w:rPr>
-      </w:pPr>
-      <w:r>
-        <w:rPr>
-          <w:rFonts w:eastAsiaTheme="minorEastAsia"/>
-          <w:b/>
-          <w:sz w:val="16"/>
-          <w:szCs w:val="16"/>
-        </w:rPr>
-        <w:t>Lambda -&gt; 0, max strength model</w:t>
-      </w:r>
-    </w:p>
-    <w:p>
-      <w:pPr>
-        <w:spacing w:line="240" w:lineRule="auto"/>
-        <w:rPr>
-          <w:rFonts w:eastAsiaTheme="minorEastAsia"/>
-          <w:bCs/>
-          <w:sz w:val="16"/>
-          <w:szCs w:val="16"/>
-        </w:rPr>
-      </w:pPr>
-      <w:r>
-        <w:rPr>
-          <w:rFonts w:eastAsiaTheme="minorEastAsia"/>
-          <w:b/>
-          <w:sz w:val="16"/>
-          <w:szCs w:val="16"/>
-        </w:rPr>
-        <w:t>Low bias, high variance</w:t>
-      </w:r>
+          <w:bCs/>
+          <w:sz w:val="16"/>
+          <w:szCs w:val="16"/>
+        </w:rPr>
+      </w:pPr>
+      <w:r>
+        <w:rPr>
+          <w:rFonts w:eastAsiaTheme="minorEastAsia"/>
+          <w:bCs/>
+          <w:sz w:val="16"/>
+          <w:szCs w:val="16"/>
+        </w:rPr>
+        <w:t xml:space="preserve"> </w:t>
+      </w:r>
+      <m:oMath>
+        <m:r>
+          <w:rPr>
+            <w:rFonts w:ascii="Cambria Math" w:eastAsiaTheme="minorEastAsia" w:hAnsi="Cambria Math"/>
+            <w:sz w:val="16"/>
+            <w:szCs w:val="16"/>
+          </w:rPr>
+          <m:t>λ→∞</m:t>
+        </m:r>
+      </m:oMath>
+      <w:r>
+        <w:rPr>
+          <w:rFonts w:eastAsiaTheme="minorEastAsia"/>
+          <w:bCs/>
+          <w:sz w:val="16"/>
+          <w:szCs w:val="16"/>
+        </w:rPr>
+        <w:t xml:space="preserve">; big punishment for non 0 </w:t>
+      </w:r>
+      <m:oMath>
+        <m:r>
+          <w:rPr>
+            <w:rFonts w:ascii="Cambria Math" w:eastAsiaTheme="minorEastAsia" w:hAnsi="Cambria Math"/>
+            <w:sz w:val="16"/>
+            <w:szCs w:val="16"/>
+          </w:rPr>
+          <m:t>βs</m:t>
+        </m:r>
+      </m:oMath>
+      <w:r>
+        <w:rPr>
+          <w:rFonts w:eastAsiaTheme="minorEastAsia"/>
+          <w:b/>
+          <w:sz w:val="16"/>
+          <w:szCs w:val="16"/>
+        </w:rPr>
+        <w:t xml:space="preserve">, </w:t>
+      </w:r>
+      <w:r>
+        <w:rPr>
+          <w:rFonts w:eastAsiaTheme="minorEastAsia"/>
+          <w:bCs/>
+          <w:sz w:val="16"/>
+          <w:szCs w:val="16"/>
+        </w:rPr>
+        <w:t>h</w:t>
+      </w:r>
+      <w:r>
+        <w:rPr>
+          <w:rFonts w:eastAsiaTheme="minorEastAsia"/>
+          <w:bCs/>
+          <w:sz w:val="16"/>
+          <w:szCs w:val="16"/>
+        </w:rPr>
+        <w:t>igh bias</w:t>
+      </w:r>
+      <w:r>
+        <w:rPr>
+          <w:rFonts w:eastAsiaTheme="minorEastAsia"/>
+          <w:bCs/>
+          <w:sz w:val="16"/>
+          <w:szCs w:val="16"/>
+        </w:rPr>
+        <w:t xml:space="preserve"> and</w:t>
+      </w:r>
+      <w:r>
+        <w:rPr>
+          <w:rFonts w:eastAsiaTheme="minorEastAsia"/>
+          <w:bCs/>
+          <w:sz w:val="16"/>
+          <w:szCs w:val="16"/>
+        </w:rPr>
+        <w:t xml:space="preserve"> low variance</w:t>
+      </w:r>
+    </w:p>
+    <w:p>
+      <w:pPr>
+        <w:spacing w:line="240" w:lineRule="auto"/>
+        <w:rPr>
+          <w:rFonts w:eastAsiaTheme="minorEastAsia"/>
+          <w:bCs/>
+          <w:sz w:val="16"/>
+          <w:szCs w:val="16"/>
+        </w:rPr>
+      </w:pPr>
+      <w:r>
+        <w:rPr>
+          <w:rFonts w:eastAsiaTheme="minorEastAsia"/>
+          <w:b/>
+          <w:sz w:val="16"/>
+          <w:szCs w:val="16"/>
+        </w:rPr>
+        <w:t xml:space="preserve"> </w:t>
+      </w:r>
+      <m:oMath>
+        <m:r>
+          <w:rPr>
+            <w:rFonts w:ascii="Cambria Math" w:eastAsiaTheme="minorEastAsia" w:hAnsi="Cambria Math"/>
+            <w:sz w:val="16"/>
+            <w:szCs w:val="16"/>
+          </w:rPr>
+          <m:t>λ→0</m:t>
+        </m:r>
+      </m:oMath>
+      <w:r>
+        <w:rPr>
+          <w:rFonts w:eastAsiaTheme="minorEastAsia"/>
+          <w:bCs/>
+          <w:sz w:val="16"/>
+          <w:szCs w:val="16"/>
+        </w:rPr>
+        <w:t xml:space="preserve">; </w:t>
+      </w:r>
+      <w:r>
+        <w:rPr>
+          <w:rFonts w:eastAsiaTheme="minorEastAsia"/>
+          <w:bCs/>
+          <w:sz w:val="16"/>
+          <w:szCs w:val="16"/>
+        </w:rPr>
+        <w:t>max strength model</w:t>
+      </w:r>
+      <w:r>
+        <w:rPr>
+          <w:rFonts w:eastAsiaTheme="minorEastAsia"/>
+          <w:bCs/>
+          <w:sz w:val="16"/>
+          <w:szCs w:val="16"/>
+        </w:rPr>
+        <w:t xml:space="preserve">, </w:t>
+      </w:r>
+      <w:r>
+        <w:rPr>
+          <w:rFonts w:eastAsiaTheme="minorEastAsia"/>
+          <w:bCs/>
+          <w:sz w:val="16"/>
+          <w:szCs w:val="16"/>
+        </w:rPr>
+        <w:t>l</w:t>
+      </w:r>
+      <w:r>
+        <w:rPr>
+          <w:rFonts w:eastAsiaTheme="minorEastAsia"/>
+          <w:bCs/>
+          <w:sz w:val="16"/>
+          <w:szCs w:val="16"/>
+        </w:rPr>
+        <w:t>ow bias</w:t>
+      </w:r>
+      <w:r>
+        <w:rPr>
+          <w:rFonts w:eastAsiaTheme="minorEastAsia"/>
+          <w:bCs/>
+          <w:sz w:val="16"/>
+          <w:szCs w:val="16"/>
+        </w:rPr>
+        <w:t xml:space="preserve"> and</w:t>
+      </w:r>
+      <w:r>
+        <w:rPr>
+          <w:rFonts w:eastAsiaTheme="minorEastAsia"/>
+          <w:bCs/>
+          <w:sz w:val="16"/>
+          <w:szCs w:val="16"/>
+        </w:rPr>
+        <w:t xml:space="preserve"> high variance</w:t>
+      </w:r>
+    </w:p>
+    <w:p>
+      <w:pPr>
+        <w:spacing w:line="240" w:lineRule="auto"/>
+        <w:rPr>
+          <w:rFonts w:eastAsiaTheme="minorEastAsia"/>
+          <w:bCs/>
+          <w:sz w:val="16"/>
+          <w:szCs w:val="16"/>
+        </w:rPr>
+      </w:pPr>
+      <w:r>
+        <w:rPr>
+          <w:rFonts w:eastAsiaTheme="minorEastAsia"/>
+          <w:b/>
+          <w:sz w:val="16"/>
+          <w:szCs w:val="16"/>
+        </w:rPr>
+        <w:t>--------------------------------------------------------------------</w:t>
+      </w:r>
+    </w:p>
+    <w:p>
+      <w:pPr>
+        <w:spacing w:line="240" w:lineRule="auto"/>
+        <w:rPr>
+          <w:rFonts w:eastAsiaTheme="minorEastAsia"/>
+          <w:b/>
+          <w:sz w:val="16"/>
+          <w:szCs w:val="16"/>
+          <w:u w:val="single"/>
+        </w:rPr>
+      </w:pPr>
+      <w:r>
+        <w:rPr>
+          <w:rFonts w:eastAsiaTheme="minorEastAsia"/>
+          <w:b/>
+          <w:sz w:val="16"/>
+          <w:szCs w:val="16"/>
+          <w:u w:val="single"/>
+        </w:rPr>
+        <w:t>Multicollinearity</w:t>
+      </w:r>
+    </w:p>
+    <w:p>
+      <w:pPr>
+        <w:spacing w:line="240" w:lineRule="auto"/>
+        <w:rPr>
+          <w:rFonts w:eastAsiaTheme="minorEastAsia"/>
+          <w:bCs/>
+          <w:sz w:val="16"/>
+          <w:szCs w:val="16"/>
+        </w:rPr>
+      </w:pPr>
+      <w:r>
+        <w:rPr>
+          <w:rFonts w:eastAsiaTheme="minorEastAsia"/>
+          <w:b/>
+          <w:sz w:val="16"/>
+          <w:szCs w:val="16"/>
+        </w:rPr>
+        <w:t>Pipe:</w:t>
+      </w:r>
+      <w:r>
+        <w:rPr>
+          <w:rFonts w:eastAsiaTheme="minorEastAsia"/>
+          <w:bCs/>
+          <w:sz w:val="16"/>
+          <w:szCs w:val="16"/>
+        </w:rPr>
+        <w:t xml:space="preserve"> e.g., </w:t>
+      </w:r>
+      <m:oMath>
+        <m:sSub>
+          <m:sSubPr>
+            <m:ctrlPr>
+              <w:rPr>
+                <w:rFonts w:ascii="Cambria Math" w:eastAsiaTheme="minorEastAsia" w:hAnsi="Cambria Math"/>
+                <w:bCs/>
+                <w:i/>
+                <w:sz w:val="16"/>
+                <w:szCs w:val="16"/>
+              </w:rPr>
+            </m:ctrlPr>
+          </m:sSubPr>
+          <m:e>
+            <m:r>
+              <w:rPr>
+                <w:rFonts w:ascii="Cambria Math" w:eastAsiaTheme="minorEastAsia" w:hAnsi="Cambria Math"/>
+                <w:sz w:val="16"/>
+                <w:szCs w:val="16"/>
+              </w:rPr>
+              <m:t>x</m:t>
+            </m:r>
+          </m:e>
+          <m:sub>
+            <m:r>
+              <w:rPr>
+                <w:rFonts w:ascii="Cambria Math" w:eastAsiaTheme="minorEastAsia" w:hAnsi="Cambria Math"/>
+                <w:sz w:val="16"/>
+                <w:szCs w:val="16"/>
+              </w:rPr>
+              <m:t>1</m:t>
+            </m:r>
+          </m:sub>
+        </m:sSub>
+        <m:r>
+          <w:rPr>
+            <w:rFonts w:ascii="Cambria Math" w:eastAsiaTheme="minorEastAsia" w:hAnsi="Cambria Math"/>
+            <w:sz w:val="16"/>
+            <w:szCs w:val="16"/>
+          </w:rPr>
+          <m:t>→</m:t>
+        </m:r>
+        <m:sSub>
+          <m:sSubPr>
+            <m:ctrlPr>
+              <w:rPr>
+                <w:rFonts w:ascii="Cambria Math" w:eastAsiaTheme="minorEastAsia" w:hAnsi="Cambria Math"/>
+                <w:bCs/>
+                <w:i/>
+                <w:sz w:val="16"/>
+                <w:szCs w:val="16"/>
+              </w:rPr>
+            </m:ctrlPr>
+          </m:sSubPr>
+          <m:e>
+            <m:r>
+              <w:rPr>
+                <w:rFonts w:ascii="Cambria Math" w:eastAsiaTheme="minorEastAsia" w:hAnsi="Cambria Math"/>
+                <w:sz w:val="16"/>
+                <w:szCs w:val="16"/>
+              </w:rPr>
+              <m:t>x</m:t>
+            </m:r>
+          </m:e>
+          <m:sub>
+            <m:r>
+              <w:rPr>
+                <w:rFonts w:ascii="Cambria Math" w:eastAsiaTheme="minorEastAsia" w:hAnsi="Cambria Math"/>
+                <w:sz w:val="16"/>
+                <w:szCs w:val="16"/>
+              </w:rPr>
+              <m:t>2</m:t>
+            </m:r>
+          </m:sub>
+        </m:sSub>
+        <m:r>
+          <w:rPr>
+            <w:rFonts w:ascii="Cambria Math" w:eastAsiaTheme="minorEastAsia" w:hAnsi="Cambria Math"/>
+            <w:sz w:val="16"/>
+            <w:szCs w:val="16"/>
+          </w:rPr>
+          <m:t>→y</m:t>
+        </m:r>
+      </m:oMath>
+      <w:r>
+        <w:rPr>
+          <w:rFonts w:eastAsiaTheme="minorEastAsia"/>
+          <w:bCs/>
+          <w:sz w:val="16"/>
+          <w:szCs w:val="16"/>
+        </w:rPr>
+        <w:t xml:space="preserve">. If you are studying </w:t>
+      </w:r>
+      <m:oMath>
+        <m:sSub>
+          <m:sSubPr>
+            <m:ctrlPr>
+              <w:rPr>
+                <w:rFonts w:ascii="Cambria Math" w:eastAsiaTheme="minorEastAsia" w:hAnsi="Cambria Math"/>
+                <w:bCs/>
+                <w:i/>
+                <w:sz w:val="16"/>
+                <w:szCs w:val="16"/>
+              </w:rPr>
+            </m:ctrlPr>
+          </m:sSubPr>
+          <m:e>
+            <m:r>
+              <w:rPr>
+                <w:rFonts w:ascii="Cambria Math" w:eastAsiaTheme="minorEastAsia" w:hAnsi="Cambria Math"/>
+                <w:sz w:val="16"/>
+                <w:szCs w:val="16"/>
+              </w:rPr>
+              <m:t>x</m:t>
+            </m:r>
+          </m:e>
+          <m:sub>
+            <m:r>
+              <w:rPr>
+                <w:rFonts w:ascii="Cambria Math" w:eastAsiaTheme="minorEastAsia" w:hAnsi="Cambria Math"/>
+                <w:sz w:val="16"/>
+                <w:szCs w:val="16"/>
+              </w:rPr>
+              <m:t>1</m:t>
+            </m:r>
+          </m:sub>
+        </m:sSub>
+        <m:r>
+          <w:rPr>
+            <w:rFonts w:ascii="Cambria Math" w:eastAsiaTheme="minorEastAsia" w:hAnsi="Cambria Math"/>
+            <w:sz w:val="16"/>
+            <w:szCs w:val="16"/>
+          </w:rPr>
+          <m:t>→y</m:t>
+        </m:r>
+      </m:oMath>
+      <w:r>
+        <w:rPr>
+          <w:rFonts w:eastAsiaTheme="minorEastAsia"/>
+          <w:bCs/>
+          <w:sz w:val="16"/>
+          <w:szCs w:val="16"/>
+        </w:rPr>
+        <w:t xml:space="preserve"> then do not control for </w:t>
+      </w:r>
+      <m:oMath>
+        <m:sSub>
+          <m:sSubPr>
+            <m:ctrlPr>
+              <w:rPr>
+                <w:rFonts w:ascii="Cambria Math" w:eastAsiaTheme="minorEastAsia" w:hAnsi="Cambria Math"/>
+                <w:bCs/>
+                <w:i/>
+                <w:sz w:val="16"/>
+                <w:szCs w:val="16"/>
+              </w:rPr>
+            </m:ctrlPr>
+          </m:sSubPr>
+          <m:e>
+            <m:r>
+              <w:rPr>
+                <w:rFonts w:ascii="Cambria Math" w:eastAsiaTheme="minorEastAsia" w:hAnsi="Cambria Math"/>
+                <w:sz w:val="16"/>
+                <w:szCs w:val="16"/>
+              </w:rPr>
+              <m:t>x</m:t>
+            </m:r>
+          </m:e>
+          <m:sub>
+            <m:r>
+              <w:rPr>
+                <w:rFonts w:ascii="Cambria Math" w:eastAsiaTheme="minorEastAsia" w:hAnsi="Cambria Math"/>
+                <w:sz w:val="16"/>
+                <w:szCs w:val="16"/>
+              </w:rPr>
+              <m:t>2</m:t>
+            </m:r>
+          </m:sub>
+        </m:sSub>
+      </m:oMath>
+      <w:r>
+        <w:rPr>
+          <w:rFonts w:eastAsiaTheme="minorEastAsia"/>
+          <w:bCs/>
+          <w:sz w:val="16"/>
+          <w:szCs w:val="16"/>
+        </w:rPr>
+        <w:t xml:space="preserve"> </w:t>
+      </w:r>
+    </w:p>
+    <w:p>
+      <w:pPr>
+        <w:spacing w:line="240" w:lineRule="auto"/>
+        <w:rPr>
+          <w:rFonts w:eastAsiaTheme="minorEastAsia"/>
+          <w:bCs/>
+          <w:sz w:val="16"/>
+          <w:szCs w:val="16"/>
+        </w:rPr>
+      </w:pPr>
+      <w:r>
+        <w:rPr>
+          <w:rFonts w:eastAsiaTheme="minorEastAsia"/>
+          <w:b/>
+          <w:sz w:val="16"/>
+          <w:szCs w:val="16"/>
+        </w:rPr>
+        <w:t xml:space="preserve">Latent construct: </w:t>
+      </w:r>
+      <w:r>
+        <w:rPr>
+          <w:rFonts w:eastAsiaTheme="minorEastAsia"/>
+          <w:bCs/>
+          <w:sz w:val="16"/>
+          <w:szCs w:val="16"/>
+        </w:rPr>
+        <w:t xml:space="preserve">predictors manifestations of common, underlying </w:t>
+      </w:r>
+      <w:r>
+        <w:rPr>
+          <w:rFonts w:eastAsiaTheme="minorEastAsia"/>
+          <w:b/>
+          <w:sz w:val="16"/>
+          <w:szCs w:val="16"/>
+        </w:rPr>
+        <w:t>latent construct</w:t>
+      </w:r>
+      <w:r>
+        <w:rPr>
+          <w:rFonts w:eastAsiaTheme="minorEastAsia"/>
+          <w:bCs/>
+          <w:sz w:val="16"/>
+          <w:szCs w:val="16"/>
+        </w:rPr>
+        <w:t xml:space="preserve">, e.g., </w:t>
+      </w:r>
+      <m:oMath>
+        <m:r>
+          <w:rPr>
+            <w:rFonts w:ascii="Cambria Math" w:eastAsiaTheme="minorEastAsia" w:hAnsi="Cambria Math"/>
+            <w:sz w:val="16"/>
+            <w:szCs w:val="16"/>
+          </w:rPr>
+          <m:t>w→</m:t>
+        </m:r>
+        <m:sSub>
+          <m:sSubPr>
+            <m:ctrlPr>
+              <w:rPr>
+                <w:rFonts w:ascii="Cambria Math" w:eastAsiaTheme="minorEastAsia" w:hAnsi="Cambria Math"/>
+                <w:bCs/>
+                <w:i/>
+                <w:sz w:val="16"/>
+                <w:szCs w:val="16"/>
+              </w:rPr>
+            </m:ctrlPr>
+          </m:sSubPr>
+          <m:e>
+            <m:r>
+              <w:rPr>
+                <w:rFonts w:ascii="Cambria Math" w:eastAsiaTheme="minorEastAsia" w:hAnsi="Cambria Math"/>
+                <w:sz w:val="16"/>
+                <w:szCs w:val="16"/>
+              </w:rPr>
+              <m:t>x</m:t>
+            </m:r>
+          </m:e>
+          <m:sub>
+            <m:r>
+              <w:rPr>
+                <w:rFonts w:ascii="Cambria Math" w:eastAsiaTheme="minorEastAsia" w:hAnsi="Cambria Math"/>
+                <w:sz w:val="16"/>
+                <w:szCs w:val="16"/>
+              </w:rPr>
+              <m:t>1</m:t>
+            </m:r>
+          </m:sub>
+        </m:sSub>
+        <m:r>
+          <w:rPr>
+            <w:rFonts w:ascii="Cambria Math" w:eastAsiaTheme="minorEastAsia" w:hAnsi="Cambria Math"/>
+            <w:sz w:val="16"/>
+            <w:szCs w:val="16"/>
+          </w:rPr>
+          <m:t xml:space="preserve"> and w→</m:t>
+        </m:r>
+        <m:sSub>
+          <m:sSubPr>
+            <m:ctrlPr>
+              <w:rPr>
+                <w:rFonts w:ascii="Cambria Math" w:eastAsiaTheme="minorEastAsia" w:hAnsi="Cambria Math"/>
+                <w:bCs/>
+                <w:i/>
+                <w:sz w:val="16"/>
+                <w:szCs w:val="16"/>
+              </w:rPr>
+            </m:ctrlPr>
+          </m:sSubPr>
+          <m:e>
+            <m:r>
+              <w:rPr>
+                <w:rFonts w:ascii="Cambria Math" w:eastAsiaTheme="minorEastAsia" w:hAnsi="Cambria Math"/>
+                <w:sz w:val="16"/>
+                <w:szCs w:val="16"/>
+              </w:rPr>
+              <m:t>x</m:t>
+            </m:r>
+          </m:e>
+          <m:sub>
+            <m:r>
+              <w:rPr>
+                <w:rFonts w:ascii="Cambria Math" w:eastAsiaTheme="minorEastAsia" w:hAnsi="Cambria Math"/>
+                <w:sz w:val="16"/>
+                <w:szCs w:val="16"/>
+              </w:rPr>
+              <m:t>2</m:t>
+            </m:r>
+          </m:sub>
+        </m:sSub>
+      </m:oMath>
+      <w:r>
+        <w:rPr>
+          <w:rFonts w:eastAsiaTheme="minorEastAsia"/>
+          <w:bCs/>
+          <w:sz w:val="16"/>
+          <w:szCs w:val="16"/>
+        </w:rPr>
+        <w:t xml:space="preserve">. Often, estimate </w:t>
+      </w:r>
+      <w:r>
+        <w:rPr>
+          <w:rFonts w:eastAsiaTheme="minorEastAsia"/>
+          <w:bCs/>
+          <w:i/>
+          <w:iCs/>
+          <w:sz w:val="16"/>
+          <w:szCs w:val="16"/>
+        </w:rPr>
+        <w:t>w</w:t>
+      </w:r>
+      <w:r>
+        <w:rPr>
+          <w:rFonts w:eastAsiaTheme="minorEastAsia"/>
+          <w:bCs/>
+          <w:sz w:val="16"/>
+          <w:szCs w:val="16"/>
+        </w:rPr>
+        <w:t xml:space="preserve"> and use it instead of </w:t>
+      </w:r>
+      <m:oMath>
+        <m:sSub>
+          <m:sSubPr>
+            <m:ctrlPr>
+              <w:rPr>
+                <w:rFonts w:ascii="Cambria Math" w:eastAsiaTheme="minorEastAsia" w:hAnsi="Cambria Math"/>
+                <w:bCs/>
+                <w:i/>
+                <w:sz w:val="16"/>
+                <w:szCs w:val="16"/>
+              </w:rPr>
+            </m:ctrlPr>
+          </m:sSubPr>
+          <m:e>
+            <m:r>
+              <w:rPr>
+                <w:rFonts w:ascii="Cambria Math" w:eastAsiaTheme="minorEastAsia" w:hAnsi="Cambria Math"/>
+                <w:sz w:val="16"/>
+                <w:szCs w:val="16"/>
+              </w:rPr>
+              <m:t>x</m:t>
+            </m:r>
+          </m:e>
+          <m:sub>
+            <m:r>
+              <w:rPr>
+                <w:rFonts w:ascii="Cambria Math" w:eastAsiaTheme="minorEastAsia" w:hAnsi="Cambria Math"/>
+                <w:sz w:val="16"/>
+                <w:szCs w:val="16"/>
+              </w:rPr>
+              <m:t>1</m:t>
+            </m:r>
+          </m:sub>
+        </m:sSub>
+      </m:oMath>
+      <w:r>
+        <w:rPr>
+          <w:rFonts w:eastAsiaTheme="minorEastAsia"/>
+          <w:bCs/>
+          <w:sz w:val="16"/>
+          <w:szCs w:val="16"/>
+        </w:rPr>
+        <w:t xml:space="preserve"> and </w:t>
+      </w:r>
+      <m:oMath>
+        <m:sSub>
+          <m:sSubPr>
+            <m:ctrlPr>
+              <w:rPr>
+                <w:rFonts w:ascii="Cambria Math" w:eastAsiaTheme="minorEastAsia" w:hAnsi="Cambria Math"/>
+                <w:bCs/>
+                <w:i/>
+                <w:sz w:val="16"/>
+                <w:szCs w:val="16"/>
+              </w:rPr>
+            </m:ctrlPr>
+          </m:sSubPr>
+          <m:e>
+            <m:r>
+              <w:rPr>
+                <w:rFonts w:ascii="Cambria Math" w:eastAsiaTheme="minorEastAsia" w:hAnsi="Cambria Math"/>
+                <w:sz w:val="16"/>
+                <w:szCs w:val="16"/>
+              </w:rPr>
+              <m:t>x</m:t>
+            </m:r>
+          </m:e>
+          <m:sub>
+            <m:r>
+              <w:rPr>
+                <w:rFonts w:ascii="Cambria Math" w:eastAsiaTheme="minorEastAsia" w:hAnsi="Cambria Math"/>
+                <w:sz w:val="16"/>
+                <w:szCs w:val="16"/>
+              </w:rPr>
+              <m:t>2</m:t>
+            </m:r>
+          </m:sub>
+        </m:sSub>
+      </m:oMath>
+    </w:p>
+    <w:p>
+      <w:pPr>
+        <w:spacing w:line="240" w:lineRule="auto"/>
+        <w:rPr>
+          <w:rFonts w:eastAsiaTheme="minorEastAsia"/>
+          <w:bCs/>
+          <w:sz w:val="16"/>
+          <w:szCs w:val="16"/>
+        </w:rPr>
+      </w:pPr>
+      <w:r>
+        <w:rPr>
+          <w:rFonts w:eastAsiaTheme="minorEastAsia"/>
+          <w:b/>
+          <w:sz w:val="16"/>
+          <w:szCs w:val="16"/>
+        </w:rPr>
+        <w:t xml:space="preserve">Back door confound </w:t>
+      </w:r>
+      <w:r>
+        <w:rPr>
+          <w:rFonts w:eastAsiaTheme="minorEastAsia"/>
+          <w:bCs/>
+          <w:sz w:val="16"/>
+          <w:szCs w:val="16"/>
+        </w:rPr>
+        <w:t>(</w:t>
+      </w:r>
+      <w:r>
+        <w:rPr>
+          <w:rFonts w:eastAsiaTheme="minorEastAsia"/>
+          <w:b/>
+          <w:sz w:val="16"/>
+          <w:szCs w:val="16"/>
+        </w:rPr>
+        <w:t>fork</w:t>
+      </w:r>
+      <w:r>
+        <w:rPr>
+          <w:rFonts w:eastAsiaTheme="minorEastAsia"/>
+          <w:bCs/>
+          <w:sz w:val="16"/>
+          <w:szCs w:val="16"/>
+        </w:rPr>
+        <w:t>)</w:t>
+      </w:r>
+      <w:r>
+        <w:rPr>
+          <w:rFonts w:eastAsiaTheme="minorEastAsia"/>
+          <w:bCs/>
+          <w:sz w:val="16"/>
+          <w:szCs w:val="16"/>
+        </w:rPr>
+        <w:t xml:space="preserve">: </w:t>
+      </w:r>
+      <w:r>
+        <w:rPr>
+          <w:rFonts w:eastAsiaTheme="minorEastAsia"/>
+          <w:bCs/>
+          <w:sz w:val="16"/>
+          <w:szCs w:val="16"/>
+        </w:rPr>
+        <w:t>i</w:t>
+      </w:r>
+      <w:r>
+        <w:rPr>
+          <w:rFonts w:eastAsiaTheme="minorEastAsia"/>
+          <w:bCs/>
+          <w:sz w:val="16"/>
+          <w:szCs w:val="16"/>
+        </w:rPr>
+        <w:t>nclude control to block back-do</w:t>
+      </w:r>
+      <w:r>
+        <w:rPr>
+          <w:rFonts w:eastAsiaTheme="minorEastAsia"/>
+          <w:bCs/>
+          <w:sz w:val="16"/>
+          <w:szCs w:val="16"/>
+        </w:rPr>
+        <w:t>o</w:t>
+      </w:r>
+      <w:r>
+        <w:rPr>
+          <w:rFonts w:eastAsiaTheme="minorEastAsia"/>
+          <w:bCs/>
+          <w:sz w:val="16"/>
+          <w:szCs w:val="16"/>
+        </w:rPr>
+        <w:t xml:space="preserve">r path, e.g., if </w:t>
+      </w:r>
+      <m:oMath>
+        <m:r>
+          <w:rPr>
+            <w:rFonts w:ascii="Cambria Math" w:eastAsiaTheme="minorEastAsia" w:hAnsi="Cambria Math"/>
+            <w:sz w:val="16"/>
+            <w:szCs w:val="16"/>
+          </w:rPr>
+          <m:t>w→y</m:t>
+        </m:r>
+      </m:oMath>
+      <w:r>
+        <w:rPr>
+          <w:rFonts w:eastAsiaTheme="minorEastAsia"/>
+          <w:bCs/>
+          <w:sz w:val="16"/>
+          <w:szCs w:val="16"/>
+        </w:rPr>
+        <w:t xml:space="preserve"> and </w:t>
+      </w:r>
+      <m:oMath>
+        <m:r>
+          <w:rPr>
+            <w:rFonts w:ascii="Cambria Math" w:eastAsiaTheme="minorEastAsia" w:hAnsi="Cambria Math"/>
+            <w:sz w:val="16"/>
+            <w:szCs w:val="16"/>
+          </w:rPr>
+          <m:t>w→x→y</m:t>
+        </m:r>
+      </m:oMath>
+      <w:r>
+        <w:rPr>
+          <w:rFonts w:eastAsiaTheme="minorEastAsia"/>
+          <w:bCs/>
+          <w:sz w:val="16"/>
+          <w:szCs w:val="16"/>
+        </w:rPr>
+        <w:t xml:space="preserve"> then control for </w:t>
+      </w:r>
+      <w:r>
+        <w:rPr>
+          <w:rFonts w:eastAsiaTheme="minorEastAsia"/>
+          <w:bCs/>
+          <w:i/>
+          <w:iCs/>
+          <w:sz w:val="16"/>
+          <w:szCs w:val="16"/>
+        </w:rPr>
+        <w:t xml:space="preserve">w </w:t>
+      </w:r>
+      <w:r>
+        <w:rPr>
+          <w:rFonts w:eastAsiaTheme="minorEastAsia"/>
+          <w:bCs/>
+          <w:sz w:val="16"/>
+          <w:szCs w:val="16"/>
+        </w:rPr>
+        <w:t xml:space="preserve">to study </w:t>
+      </w:r>
+      <m:oMath>
+        <m:r>
+          <w:rPr>
+            <w:rFonts w:ascii="Cambria Math" w:eastAsiaTheme="minorEastAsia" w:hAnsi="Cambria Math"/>
+            <w:sz w:val="16"/>
+            <w:szCs w:val="16"/>
+          </w:rPr>
+          <m:t>x→y</m:t>
+        </m:r>
+      </m:oMath>
+    </w:p>
+    <w:p>
+      <w:pPr>
+        <w:spacing w:line="240" w:lineRule="auto"/>
+        <w:rPr>
+          <w:rFonts w:eastAsiaTheme="minorEastAsia"/>
+          <w:bCs/>
+          <w:iCs/>
+          <w:sz w:val="16"/>
+          <w:szCs w:val="16"/>
+        </w:rPr>
+      </w:pPr>
+      <w:r>
+        <w:rPr>
+          <w:rFonts w:eastAsiaTheme="minorEastAsia"/>
+          <w:b/>
+          <w:iCs/>
+          <w:sz w:val="16"/>
+          <w:szCs w:val="16"/>
+        </w:rPr>
+        <w:t xml:space="preserve">Collider: </w:t>
+      </w:r>
+      <w:r>
+        <w:rPr>
+          <w:rFonts w:eastAsiaTheme="minorEastAsia"/>
+          <w:bCs/>
+          <w:iCs/>
+          <w:sz w:val="16"/>
+          <w:szCs w:val="16"/>
+        </w:rPr>
+        <w:t>usually do not control for colliders</w:t>
+      </w:r>
+      <w:r>
+        <w:rPr>
+          <w:rFonts w:eastAsiaTheme="minorEastAsia"/>
+          <w:bCs/>
+          <w:iCs/>
+          <w:sz w:val="16"/>
+          <w:szCs w:val="16"/>
+        </w:rPr>
+        <w:t xml:space="preserve">, e.g., if </w:t>
+      </w:r>
+      <m:oMath>
+        <m:r>
+          <w:rPr>
+            <w:rFonts w:ascii="Cambria Math" w:eastAsiaTheme="minorEastAsia" w:hAnsi="Cambria Math"/>
+            <w:sz w:val="16"/>
+            <w:szCs w:val="16"/>
+          </w:rPr>
+          <m:t>x→w</m:t>
+        </m:r>
+      </m:oMath>
+      <w:r>
+        <w:rPr>
+          <w:rFonts w:eastAsiaTheme="minorEastAsia"/>
+          <w:bCs/>
+          <w:iCs/>
+          <w:sz w:val="16"/>
+          <w:szCs w:val="16"/>
+        </w:rPr>
+        <w:t xml:space="preserve"> and </w:t>
+      </w:r>
+      <m:oMath>
+        <m:r>
+          <w:rPr>
+            <w:rFonts w:ascii="Cambria Math" w:eastAsiaTheme="minorEastAsia" w:hAnsi="Cambria Math"/>
+            <w:sz w:val="16"/>
+            <w:szCs w:val="16"/>
+          </w:rPr>
+          <m:t>y→w</m:t>
+        </m:r>
+      </m:oMath>
+      <w:r>
+        <w:rPr>
+          <w:rFonts w:eastAsiaTheme="minorEastAsia"/>
+          <w:bCs/>
+          <w:iCs/>
+          <w:sz w:val="16"/>
+          <w:szCs w:val="16"/>
+        </w:rPr>
+        <w:t xml:space="preserve">, then do not control for collider </w:t>
+      </w:r>
+      <w:r>
+        <w:rPr>
+          <w:rFonts w:eastAsiaTheme="minorEastAsia"/>
+          <w:bCs/>
+          <w:i/>
+          <w:sz w:val="16"/>
+          <w:szCs w:val="16"/>
+        </w:rPr>
+        <w:t xml:space="preserve">w </w:t>
+      </w:r>
+      <w:r>
+        <w:rPr>
+          <w:rFonts w:eastAsiaTheme="minorEastAsia"/>
+          <w:bCs/>
+          <w:iCs/>
+          <w:sz w:val="16"/>
+          <w:szCs w:val="16"/>
+        </w:rPr>
+        <w:t xml:space="preserve">when studying </w:t>
+      </w:r>
+      <m:oMath>
+        <m:r>
+          <w:rPr>
+            <w:rFonts w:ascii="Cambria Math" w:eastAsiaTheme="minorEastAsia" w:hAnsi="Cambria Math"/>
+            <w:sz w:val="16"/>
+            <w:szCs w:val="16"/>
+          </w:rPr>
+          <m:t>x→y</m:t>
+        </m:r>
+      </m:oMath>
+    </w:p>
+    <w:p>
+      <w:pPr>
+        <w:spacing w:line="240" w:lineRule="auto"/>
+        <w:rPr>
+          <w:rFonts w:eastAsiaTheme="minorEastAsia"/>
+          <w:b/>
+          <w:iCs/>
+          <w:sz w:val="16"/>
+          <w:szCs w:val="16"/>
+        </w:rPr>
+      </w:pPr>
+      <w:r>
+        <w:rPr>
+          <w:rFonts w:eastAsiaTheme="minorEastAsia"/>
+          <w:b/>
+          <w:iCs/>
+          <w:sz w:val="16"/>
+          <w:szCs w:val="16"/>
+        </w:rPr>
+        <w:t>------------------------------------</w:t>
+      </w:r>
+      <w:r>
+        <w:rPr>
+          <w:rFonts w:eastAsiaTheme="minorEastAsia"/>
+          <w:b/>
+          <w:iCs/>
+          <w:sz w:val="16"/>
+          <w:szCs w:val="16"/>
+        </w:rPr>
+        <w:t>-----------------------------</w:t>
+      </w:r>
+      <w:r>
+        <w:rPr>
+          <w:rFonts w:eastAsiaTheme="minorEastAsia"/>
+          <w:b/>
+          <w:iCs/>
+          <w:sz w:val="16"/>
+          <w:szCs w:val="16"/>
+        </w:rPr>
+        <w:t>---</w:t>
+      </w:r>
+    </w:p>
+    <w:p>
+      <w:pPr>
+        <w:spacing w:line="240" w:lineRule="auto"/>
+        <w:rPr>
+          <w:b/>
+          <w:bCs/>
+          <w:sz w:val="16"/>
+          <w:szCs w:val="16"/>
+          <w:u w:val="single"/>
+        </w:rPr>
+      </w:pPr>
+      <w:r>
+        <w:rPr>
+          <w:b/>
+          <w:bCs/>
+          <w:sz w:val="16"/>
+          <w:szCs w:val="16"/>
+          <w:u w:val="single"/>
+        </w:rPr>
+        <w:t>Extras</w:t>
+      </w:r>
+    </w:p>
+    <w:p>
+      <w:pPr>
+        <w:spacing w:line="240" w:lineRule="auto"/>
+        <w:rPr>
+          <w:sz w:val="16"/>
+          <w:szCs w:val="16"/>
+        </w:rPr>
+      </w:pPr>
+      <w:r>
+        <w:rPr>
+          <w:sz w:val="16"/>
+          <w:szCs w:val="16"/>
+        </w:rPr>
+        <w:t xml:space="preserve">F = </w:t>
+      </w:r>
+      <m:oMath>
+        <m:f>
+          <m:fPr>
+            <m:ctrlPr>
+              <w:rPr>
+                <w:rFonts w:ascii="Cambria Math" w:hAnsi="Cambria Math"/>
+                <w:i/>
+                <w:sz w:val="16"/>
+                <w:szCs w:val="16"/>
+              </w:rPr>
+            </m:ctrlPr>
+          </m:fPr>
+          <m:num>
+            <m:f>
+              <m:fPr>
+                <m:ctrlPr>
+                  <w:rPr>
+                    <w:rFonts w:ascii="Cambria Math" w:hAnsi="Cambria Math"/>
+                    <w:i/>
+                    <w:sz w:val="16"/>
+                    <w:szCs w:val="16"/>
+                  </w:rPr>
+                </m:ctrlPr>
+              </m:fPr>
+              <m:num>
+                <m:r>
+                  <w:rPr>
+                    <w:rFonts w:ascii="Cambria Math" w:hAnsi="Cambria Math"/>
+                    <w:sz w:val="16"/>
+                    <w:szCs w:val="16"/>
+                  </w:rPr>
+                  <m:t>SST-SSE</m:t>
+                </m:r>
+              </m:num>
+              <m:den>
+                <m:r>
+                  <w:rPr>
+                    <w:rFonts w:ascii="Cambria Math" w:hAnsi="Cambria Math"/>
+                    <w:sz w:val="16"/>
+                    <w:szCs w:val="16"/>
+                  </w:rPr>
+                  <m:t>p</m:t>
+                </m:r>
+              </m:den>
+            </m:f>
+          </m:num>
+          <m:den>
+            <m:f>
+              <m:fPr>
+                <m:ctrlPr>
+                  <w:rPr>
+                    <w:rFonts w:ascii="Cambria Math" w:hAnsi="Cambria Math"/>
+                    <w:i/>
+                    <w:sz w:val="16"/>
+                    <w:szCs w:val="16"/>
+                  </w:rPr>
+                </m:ctrlPr>
+              </m:fPr>
+              <m:num>
+                <m:r>
+                  <w:rPr>
+                    <w:rFonts w:ascii="Cambria Math" w:hAnsi="Cambria Math"/>
+                    <w:sz w:val="16"/>
+                    <w:szCs w:val="16"/>
+                  </w:rPr>
+                  <m:t>SSE</m:t>
+                </m:r>
+              </m:num>
+              <m:den>
+                <m:r>
+                  <w:rPr>
+                    <w:rFonts w:ascii="Cambria Math" w:hAnsi="Cambria Math"/>
+                    <w:sz w:val="16"/>
+                    <w:szCs w:val="16"/>
+                  </w:rPr>
+                  <m:t>n-p-1</m:t>
+                </m:r>
+              </m:den>
+            </m:f>
+          </m:den>
+        </m:f>
+        <m:r>
+          <w:rPr>
+            <w:rFonts w:ascii="Cambria Math" w:hAnsi="Cambria Math"/>
+            <w:sz w:val="16"/>
+            <w:szCs w:val="16"/>
+          </w:rPr>
+          <m:t>=</m:t>
+        </m:r>
+        <m:f>
+          <m:fPr>
+            <m:ctrlPr>
+              <w:rPr>
+                <w:rFonts w:ascii="Cambria Math" w:hAnsi="Cambria Math"/>
+                <w:i/>
+                <w:sz w:val="16"/>
+                <w:szCs w:val="16"/>
+              </w:rPr>
+            </m:ctrlPr>
+          </m:fPr>
+          <m:num>
+            <m:d>
+              <m:dPr>
+                <m:ctrlPr>
+                  <w:rPr>
+                    <w:rFonts w:ascii="Cambria Math" w:hAnsi="Cambria Math"/>
+                    <w:i/>
+                    <w:sz w:val="16"/>
+                    <w:szCs w:val="16"/>
+                  </w:rPr>
+                </m:ctrlPr>
+              </m:dPr>
+              <m:e>
+                <m:f>
+                  <m:fPr>
+                    <m:ctrlPr>
+                      <w:rPr>
+                        <w:rFonts w:ascii="Cambria Math" w:hAnsi="Cambria Math"/>
+                        <w:i/>
+                        <w:sz w:val="16"/>
+                        <w:szCs w:val="16"/>
+                      </w:rPr>
+                    </m:ctrlPr>
+                  </m:fPr>
+                  <m:num>
+                    <m:r>
+                      <m:rPr>
+                        <m:sty m:val="p"/>
+                      </m:rPr>
+                      <w:rPr>
+                        <w:rFonts w:ascii="Cambria Math" w:hAnsi="Cambria Math"/>
+                        <w:sz w:val="16"/>
+                        <w:szCs w:val="16"/>
+                      </w:rPr>
+                      <m:t>Δ</m:t>
+                    </m:r>
+                    <m:r>
+                      <w:rPr>
+                        <w:rFonts w:ascii="Cambria Math" w:hAnsi="Cambria Math"/>
+                        <w:sz w:val="16"/>
+                        <w:szCs w:val="16"/>
+                      </w:rPr>
+                      <m:t>SSE</m:t>
+                    </m:r>
+                  </m:num>
+                  <m:den>
+                    <m:r>
+                      <m:rPr>
+                        <m:sty m:val="p"/>
+                      </m:rPr>
+                      <w:rPr>
+                        <w:rFonts w:ascii="Cambria Math" w:hAnsi="Cambria Math"/>
+                        <w:sz w:val="16"/>
+                        <w:szCs w:val="16"/>
+                      </w:rPr>
+                      <m:t>Δ</m:t>
+                    </m:r>
+                    <m:r>
+                      <w:rPr>
+                        <w:rFonts w:ascii="Cambria Math" w:hAnsi="Cambria Math"/>
+                        <w:sz w:val="16"/>
+                        <w:szCs w:val="16"/>
+                      </w:rPr>
+                      <m:t>df</m:t>
+                    </m:r>
+                  </m:den>
+                </m:f>
+              </m:e>
+            </m:d>
+          </m:num>
+          <m:den>
+            <m:sSubSup>
+              <m:sSubSupPr>
+                <m:ctrlPr>
+                  <w:rPr>
+                    <w:rFonts w:ascii="Cambria Math" w:hAnsi="Cambria Math"/>
+                    <w:i/>
+                    <w:sz w:val="16"/>
+                    <w:szCs w:val="16"/>
+                  </w:rPr>
+                </m:ctrlPr>
+              </m:sSubSupPr>
+              <m:e>
+                <m:r>
+                  <w:rPr>
+                    <w:rFonts w:ascii="Cambria Math" w:hAnsi="Cambria Math"/>
+                    <w:sz w:val="16"/>
+                    <w:szCs w:val="16"/>
+                  </w:rPr>
+                  <m:t>S</m:t>
+                </m:r>
+              </m:e>
+              <m:sub>
+                <m:r>
+                  <w:rPr>
+                    <w:rFonts w:ascii="Cambria Math" w:hAnsi="Cambria Math"/>
+                    <w:sz w:val="16"/>
+                    <w:szCs w:val="16"/>
+                  </w:rPr>
+                  <m:t>e</m:t>
+                </m:r>
+              </m:sub>
+              <m:sup>
+                <m:r>
+                  <w:rPr>
+                    <w:rFonts w:ascii="Cambria Math" w:hAnsi="Cambria Math"/>
+                    <w:sz w:val="16"/>
+                    <w:szCs w:val="16"/>
+                  </w:rPr>
+                  <m:t>2</m:t>
+                </m:r>
+              </m:sup>
+            </m:sSubSup>
+          </m:den>
+        </m:f>
+      </m:oMath>
+      <w:r>
+        <w:rPr>
+          <w:rFonts w:eastAsiaTheme="minorEastAsia"/>
+          <w:sz w:val="16"/>
+          <w:szCs w:val="16"/>
+        </w:rPr>
+        <w:t>, bottom from full model</w:t>
+      </w:r>
+    </w:p>
+    <w:p>
+      <w:pPr>
+        <w:spacing w:line="240" w:lineRule="auto"/>
+        <w:rPr>
+          <w:sz w:val="16"/>
+          <w:szCs w:val="16"/>
+        </w:rPr>
+      </w:pPr>
+      <w:r>
+        <w:rPr>
+          <w:b/>
+          <w:bCs/>
+          <w:sz w:val="16"/>
+          <w:szCs w:val="16"/>
+        </w:rPr>
+        <w:t>History:</w:t>
+      </w:r>
+      <w:r>
+        <w:rPr>
+          <w:sz w:val="16"/>
+          <w:szCs w:val="16"/>
+        </w:rPr>
+        <w:t xml:space="preserve"> </w:t>
+      </w:r>
+      <w:r>
+        <w:rPr>
+          <w:sz w:val="16"/>
+          <w:szCs w:val="16"/>
+        </w:rPr>
+        <w:t>other events that happened</w:t>
+      </w:r>
+      <w:r>
+        <w:rPr>
+          <w:sz w:val="16"/>
+          <w:szCs w:val="16"/>
+        </w:rPr>
+        <w:t xml:space="preserve"> in between pre and post measures</w:t>
+      </w:r>
+    </w:p>
+    <w:p>
+      <w:pPr>
+        <w:spacing w:line="240" w:lineRule="auto"/>
+        <w:rPr>
+          <w:b/>
+          <w:bCs/>
+          <w:sz w:val="16"/>
+          <w:szCs w:val="16"/>
+        </w:rPr>
+      </w:pPr>
+      <w:r>
+        <w:rPr>
+          <w:b/>
+          <w:bCs/>
+          <w:sz w:val="16"/>
+          <w:szCs w:val="16"/>
+        </w:rPr>
+        <w:t>Maturation:</w:t>
+      </w:r>
+      <w:r>
+        <w:rPr>
+          <w:b/>
+          <w:bCs/>
+          <w:sz w:val="16"/>
+          <w:szCs w:val="16"/>
+        </w:rPr>
+        <w:t xml:space="preserve"> </w:t>
+      </w:r>
+      <w:r>
+        <w:rPr>
+          <w:sz w:val="16"/>
+          <w:szCs w:val="16"/>
+        </w:rPr>
+        <w:t>the possibility that mental or physical changes occur within the participants themselves that could account for the evaluation results</w:t>
+      </w:r>
+    </w:p>
+    <w:p>
+      <w:pPr>
+        <w:spacing w:line="240" w:lineRule="auto"/>
+        <w:rPr>
+          <w:sz w:val="16"/>
+          <w:szCs w:val="16"/>
+        </w:rPr>
+      </w:pPr>
+      <w:r>
+        <w:rPr>
+          <w:b/>
+          <w:bCs/>
+          <w:sz w:val="16"/>
+          <w:szCs w:val="16"/>
+        </w:rPr>
+        <w:t>Collider bias:</w:t>
+      </w:r>
+      <w:r>
+        <w:rPr>
+          <w:sz w:val="16"/>
+          <w:szCs w:val="16"/>
+        </w:rPr>
+        <w:t xml:space="preserve"> when </w:t>
+      </w:r>
+      <w:r>
+        <w:rPr>
+          <w:sz w:val="16"/>
+          <w:szCs w:val="16"/>
+        </w:rPr>
+        <w:t>an exposure and outcome each influence a common third variable</w:t>
+      </w:r>
+      <w:r>
+        <w:rPr>
+          <w:sz w:val="16"/>
+          <w:szCs w:val="16"/>
+        </w:rPr>
+        <w:t xml:space="preserve"> (</w:t>
+      </w:r>
+      <w:r>
+        <w:rPr>
+          <w:sz w:val="16"/>
+          <w:szCs w:val="16"/>
+        </w:rPr>
+        <w:t>the collider</w:t>
+      </w:r>
+      <w:r>
+        <w:rPr>
+          <w:sz w:val="16"/>
+          <w:szCs w:val="16"/>
+        </w:rPr>
+        <w:t xml:space="preserve">) </w:t>
+      </w:r>
+      <w:r>
+        <w:rPr>
+          <w:sz w:val="16"/>
+          <w:szCs w:val="16"/>
+        </w:rPr>
+        <w:t>and that variable has been controlled for in the statistical analysis of the study data</w:t>
+      </w:r>
+      <w:r>
+        <w:rPr>
+          <w:sz w:val="16"/>
+          <w:szCs w:val="16"/>
+        </w:rPr>
+        <w:t xml:space="preserve"> </w:t>
+      </w:r>
+    </w:p>
+    <w:p>
+      <w:pPr>
+        <w:spacing w:line="240" w:lineRule="auto"/>
+        <w:rPr>
+          <w:rFonts w:eastAsiaTheme="minorEastAsia"/>
+          <w:bCs/>
+          <w:iCs/>
+          <w:sz w:val="16"/>
+          <w:szCs w:val="16"/>
+        </w:rPr>
+      </w:pPr>
+    </w:p>
+    <w:p>
+      <w:pPr>
+        <w:spacing w:line="240" w:lineRule="auto"/>
+        <w:rPr>
+          <w:rFonts w:eastAsiaTheme="minorEastAsia"/>
+          <w:bCs/>
+          <w:iCs/>
+          <w:sz w:val="16"/>
+          <w:szCs w:val="16"/>
+        </w:rPr>
+      </w:pPr>
+    </w:p>
+    <w:p>
+      <w:pPr>
+        <w:spacing w:line="240" w:lineRule="auto"/>
+        <w:rPr>
+          <w:rFonts w:eastAsiaTheme="minorEastAsia"/>
+          <w:bCs/>
+          <w:sz w:val="16"/>
+          <w:szCs w:val="16"/>
+        </w:rPr>
+      </w:pPr>
     </w:p>
     <w:p>
       <w:pPr>
@@ -5480,6 +9240,7 @@
     <w:lsdException w:name="HTML Sample" w:semiHidden="1" w:unhideWhenUsed="1"/>
     <w:lsdException w:name="HTML Typewriter" w:semiHidden="1" w:unhideWhenUsed="1"/>
     <w:lsdException w:name="HTML Variable" w:semiHidden="1" w:unhideWhenUsed="1"/>
+    <w:lsdException w:name="Normal Table" w:semiHidden="1" w:unhideWhenUsed="1"/>
     <w:lsdException w:name="annotation subject" w:semiHidden="1" w:unhideWhenUsed="1"/>
     <w:lsdException w:name="No List" w:semiHidden="1" w:unhideWhenUsed="1"/>
     <w:lsdException w:name="Outline List 1" w:semiHidden="1" w:unhideWhenUsed="1"/>
@@ -5526,8 +9287,10 @@
     <w:lsdException w:name="Table Subtle 2" w:semiHidden="1" w:unhideWhenUsed="1"/>
     <w:lsdException w:name="Table Web 1" w:semiHidden="1" w:unhideWhenUsed="1"/>
     <w:lsdException w:name="Table Web 2" w:semiHidden="1" w:unhideWhenUsed="1"/>
+    <w:lsdException w:name="Table Web 3" w:semiHidden="1" w:unhideWhenUsed="1"/>
     <w:lsdException w:name="Balloon Text" w:semiHidden="1" w:unhideWhenUsed="1"/>
     <w:lsdException w:name="Table Grid" w:uiPriority="39"/>
+    <w:lsdException w:name="Table Theme" w:semiHidden="1" w:unhideWhenUsed="1"/>
     <w:lsdException w:name="Placeholder Text" w:semiHidden="1"/>
     <w:lsdException w:name="No Spacing" w:uiPriority="1" w:qFormat="1"/>
     <w:lsdException w:name="Light Shading" w:uiPriority="60"/>

</xml_diff>